<commit_message>
kiên sửa file PM TH
thiết kế  phần mềm
</commit_message>
<xml_diff>
--- a/Tài liệu thiết kế phần mềm (Thọ).docx
+++ b/Tài liệu thiết kế phần mềm (Thọ).docx
@@ -1,6 +1,6 @@
 
 <file path=word/document.xml><?xml version="1.0" encoding="utf-8"?>
-<w:document xmlns:wpc="http://schemas.microsoft.com/office/word/2010/wordprocessingCanvas" xmlns:cx="http://schemas.microsoft.com/office/drawing/2014/chartex" xmlns:cx1="http://schemas.microsoft.com/office/drawing/2015/9/8/chartex" xmlns:cx2="http://schemas.microsoft.com/office/drawing/2015/10/21/chartex" xmlns:cx3="http://schemas.microsoft.com/office/drawing/2016/5/9/chartex" xmlns:cx4="http://schemas.microsoft.com/office/drawing/2016/5/10/chartex" xmlns:cx5="http://schemas.microsoft.com/office/drawing/2016/5/11/chartex" xmlns:cx6="http://schemas.microsoft.com/office/drawing/2016/5/12/chartex" xmlns:cx7="http://schemas.microsoft.com/office/drawing/2016/5/13/chartex" xmlns:cx8="http://schemas.microsoft.com/office/drawing/2016/5/14/chartex" xmlns:mc="http://schemas.openxmlformats.org/markup-compatibility/2006" xmlns:aink="http://schemas.microsoft.com/office/drawing/2016/ink" xmlns:am3d="http://schemas.microsoft.com/office/drawing/2017/model3d" xmlns:o="urn:schemas-microsoft-com:office:office" xmlns:r="http://schemas.openxmlformats.org/officeDocument/2006/relationships" xmlns:m="http://schemas.openxmlformats.org/officeDocument/2006/math" xmlns:v="urn:schemas-microsoft-com:vml" xmlns:wp14="http://schemas.microsoft.com/office/word/2010/wordprocessingDrawing" xmlns:wp="http://schemas.openxmlformats.org/drawingml/2006/wordprocessingDrawing" xmlns:w10="urn:schemas-microsoft-com:office:word" xmlns:w="http://schemas.openxmlformats.org/wordprocessingml/2006/main" xmlns:w14="http://schemas.microsoft.com/office/word/2010/wordml" xmlns:w15="http://schemas.microsoft.com/office/word/2012/wordml" xmlns:w16cid="http://schemas.microsoft.com/office/word/2016/wordml/cid" xmlns:w16se="http://schemas.microsoft.com/office/word/2015/wordml/symex" xmlns:wpg="http://schemas.microsoft.com/office/word/2010/wordprocessingGroup" xmlns:wpi="http://schemas.microsoft.com/office/word/2010/wordprocessingInk" xmlns:wne="http://schemas.microsoft.com/office/word/2006/wordml" xmlns:wps="http://schemas.microsoft.com/office/word/2010/wordprocessingShape" mc:Ignorable="w14 w15 w16se w16cid wp14">
+<w:document xmlns:ve="http://schemas.openxmlformats.org/markup-compatibility/2006" xmlns:o="urn:schemas-microsoft-com:office:office" xmlns:r="http://schemas.openxmlformats.org/officeDocument/2006/relationships" xmlns:m="http://schemas.openxmlformats.org/officeDocument/2006/math" xmlns:v="urn:schemas-microsoft-com:vml" xmlns:wp="http://schemas.openxmlformats.org/drawingml/2006/wordprocessingDrawing" xmlns:w10="urn:schemas-microsoft-com:office:word" xmlns:w="http://schemas.openxmlformats.org/wordprocessingml/2006/main" xmlns:wne="http://schemas.microsoft.com/office/word/2006/wordml">
   <w:body>
     <w:p>
       <w:pPr>
@@ -143,13 +143,6 @@
         </w:rPr>
         <w:t>QUẢN LÝ THƯ VIỆN HVKT QUÂN SỰ</w:t>
       </w:r>
-      <w:r>
-        <w:rPr>
-          <w:b/>
-          <w:szCs w:val="28"/>
-        </w:rPr>
-        <w:t xml:space="preserve"> </w:t>
-      </w:r>
     </w:p>
     <w:p>
       <w:pPr>
@@ -703,7 +696,7 @@
           <w:insideH w:val="single" w:sz="4" w:space="0" w:color="000000"/>
           <w:insideV w:val="single" w:sz="4" w:space="0" w:color="000000"/>
         </w:tblBorders>
-        <w:tblLook w:val="04A0" w:firstRow="1" w:lastRow="0" w:firstColumn="1" w:lastColumn="0" w:noHBand="0" w:noVBand="1"/>
+        <w:tblLook w:val="04A0"/>
       </w:tblPr>
       <w:tblGrid>
         <w:gridCol w:w="1260"/>
@@ -1069,6 +1062,15 @@
                 <w:szCs w:val="26"/>
               </w:rPr>
             </w:pPr>
+            <w:r>
+              <w:rPr>
+                <w:rFonts w:eastAsiaTheme="minorHAnsi" w:cstheme="minorBidi"/>
+                <w:b/>
+                <w:sz w:val="26"/>
+                <w:szCs w:val="26"/>
+              </w:rPr>
+              <w:t>Sửa đổi</w:t>
+            </w:r>
           </w:p>
         </w:tc>
         <w:tc>
@@ -3672,13 +3674,6 @@
           <w:sz w:val="26"/>
           <w:szCs w:val="26"/>
         </w:rPr>
-        <w:t xml:space="preserve">     </w:t>
-      </w:r>
-      <w:r>
-        <w:rPr>
-          <w:sz w:val="26"/>
-          <w:szCs w:val="26"/>
-        </w:rPr>
         <w:t xml:space="preserve"> I.</w:t>
       </w:r>
       <w:r>
@@ -3687,14 +3682,6 @@
           <w:szCs w:val="26"/>
         </w:rPr>
         <w:t>Mục tiêu , phạm vi đề</w:t>
-      </w:r>
-      <w:r>
-        <w:rPr>
-          <w:spacing w:val="24"/>
-          <w:sz w:val="26"/>
-          <w:szCs w:val="26"/>
-        </w:rPr>
-        <w:t xml:space="preserve"> </w:t>
       </w:r>
       <w:r>
         <w:rPr>
@@ -3728,22 +3715,7 @@
           <w:sz w:val="26"/>
           <w:szCs w:val="26"/>
         </w:rPr>
-        <w:t>Mục</w:t>
-      </w:r>
-      <w:r>
-        <w:rPr>
-          <w:spacing w:val="6"/>
-          <w:sz w:val="26"/>
-          <w:szCs w:val="26"/>
-        </w:rPr>
-        <w:t xml:space="preserve"> </w:t>
-      </w:r>
-      <w:r>
-        <w:rPr>
-          <w:sz w:val="26"/>
-          <w:szCs w:val="26"/>
-        </w:rPr>
-        <w:t>tiêu</w:t>
+        <w:t>Mụctiêu</w:t>
       </w:r>
     </w:p>
     <w:p>
@@ -3769,22 +3741,7 @@
           <w:sz w:val="26"/>
           <w:szCs w:val="26"/>
         </w:rPr>
-        <w:t>Phạm</w:t>
-      </w:r>
-      <w:r>
-        <w:rPr>
-          <w:spacing w:val="7"/>
-          <w:sz w:val="26"/>
-          <w:szCs w:val="26"/>
-        </w:rPr>
-        <w:t xml:space="preserve"> </w:t>
-      </w:r>
-      <w:r>
-        <w:rPr>
-          <w:sz w:val="26"/>
-          <w:szCs w:val="26"/>
-        </w:rPr>
-        <w:t>vi</w:t>
+        <w:t>Phạmvi</w:t>
       </w:r>
     </w:p>
     <w:p>
@@ -3836,22 +3793,7 @@
           <w:sz w:val="26"/>
           <w:szCs w:val="26"/>
         </w:rPr>
-        <w:t>Khảo</w:t>
-      </w:r>
-      <w:r>
-        <w:rPr>
-          <w:spacing w:val="8"/>
-          <w:sz w:val="26"/>
-          <w:szCs w:val="26"/>
-        </w:rPr>
-        <w:t xml:space="preserve"> </w:t>
-      </w:r>
-      <w:r>
-        <w:rPr>
-          <w:sz w:val="26"/>
-          <w:szCs w:val="26"/>
-        </w:rPr>
-        <w:t>sát</w:t>
+        <w:t>Khảosát</w:t>
       </w:r>
     </w:p>
     <w:p>
@@ -3878,22 +3820,7 @@
           <w:sz w:val="26"/>
           <w:szCs w:val="26"/>
         </w:rPr>
-        <w:t>Phân</w:t>
-      </w:r>
-      <w:r>
-        <w:rPr>
-          <w:spacing w:val="3"/>
-          <w:sz w:val="26"/>
-          <w:szCs w:val="26"/>
-        </w:rPr>
-        <w:t xml:space="preserve"> </w:t>
-      </w:r>
-      <w:r>
-        <w:rPr>
-          <w:sz w:val="26"/>
-          <w:szCs w:val="26"/>
-        </w:rPr>
-        <w:t>tích</w:t>
+        <w:t>Phântích</w:t>
       </w:r>
     </w:p>
     <w:p>
@@ -4012,14 +3939,6 @@
           <w:szCs w:val="26"/>
         </w:rPr>
         <w:t xml:space="preserve">xữ </w:t>
-      </w:r>
-      <w:r>
-        <w:rPr>
-          <w:spacing w:val="3"/>
-          <w:sz w:val="26"/>
-          <w:szCs w:val="26"/>
-        </w:rPr>
-        <w:t xml:space="preserve"> </w:t>
       </w:r>
       <w:r>
         <w:rPr>
@@ -4101,14 +4020,6 @@
       </w:r>
       <w:r>
         <w:rPr>
-          <w:spacing w:val="31"/>
-          <w:sz w:val="26"/>
-          <w:szCs w:val="26"/>
-        </w:rPr>
-        <w:t xml:space="preserve"> </w:t>
-      </w:r>
-      <w:r>
-        <w:rPr>
           <w:sz w:val="26"/>
           <w:szCs w:val="26"/>
         </w:rPr>
@@ -4142,14 +4053,6 @@
       </w:r>
       <w:r>
         <w:rPr>
-          <w:spacing w:val="39"/>
-          <w:sz w:val="26"/>
-          <w:szCs w:val="26"/>
-        </w:rPr>
-        <w:t xml:space="preserve"> </w:t>
-      </w:r>
-      <w:r>
-        <w:rPr>
           <w:spacing w:val="-3"/>
           <w:sz w:val="26"/>
           <w:szCs w:val="26"/>
@@ -4184,14 +4087,6 @@
       </w:r>
       <w:r>
         <w:rPr>
-          <w:spacing w:val="28"/>
-          <w:sz w:val="26"/>
-          <w:szCs w:val="26"/>
-        </w:rPr>
-        <w:t xml:space="preserve"> </w:t>
-      </w:r>
-      <w:r>
-        <w:rPr>
           <w:spacing w:val="-3"/>
           <w:sz w:val="26"/>
           <w:szCs w:val="26"/>
@@ -4259,22 +4154,7 @@
           <w:sz w:val="26"/>
           <w:szCs w:val="26"/>
         </w:rPr>
-        <w:t>3 Thiết kế</w:t>
-      </w:r>
-      <w:r>
-        <w:rPr>
-          <w:spacing w:val="18"/>
-          <w:sz w:val="26"/>
-          <w:szCs w:val="26"/>
-        </w:rPr>
-        <w:t xml:space="preserve"> </w:t>
-      </w:r>
-      <w:r>
-        <w:rPr>
-          <w:sz w:val="26"/>
-          <w:szCs w:val="26"/>
-        </w:rPr>
-        <w:t>report</w:t>
+        <w:t>3 Thiết kếreport</w:t>
       </w:r>
     </w:p>
     <w:p>
@@ -4293,13 +4173,6 @@
           <w:cols w:space="720"/>
         </w:sectPr>
       </w:pPr>
-      <w:r>
-        <w:rPr>
-          <w:sz w:val="26"/>
-          <w:szCs w:val="26"/>
-        </w:rPr>
-        <w:t xml:space="preserve">   </w:t>
-      </w:r>
     </w:p>
     <w:p>
       <w:pPr>
@@ -4343,24 +4216,7 @@
           <w:szCs w:val="26"/>
           <w:u w:val="none"/>
         </w:rPr>
-        <w:t>Mục tiêu, phạm vi đề</w:t>
-      </w:r>
-      <w:r>
-        <w:rPr>
-          <w:spacing w:val="32"/>
-          <w:sz w:val="26"/>
-          <w:szCs w:val="26"/>
-          <w:u w:val="none"/>
-        </w:rPr>
-        <w:t xml:space="preserve"> </w:t>
-      </w:r>
-      <w:r>
-        <w:rPr>
-          <w:sz w:val="26"/>
-          <w:szCs w:val="26"/>
-          <w:u w:val="none"/>
-        </w:rPr>
-        <w:t>tài</w:t>
+        <w:t>Mục tiêu, phạm vi đềtài</w:t>
       </w:r>
     </w:p>
     <w:p>
@@ -4393,24 +4249,7 @@
           <w:szCs w:val="26"/>
           <w:u w:val="single"/>
         </w:rPr>
-        <w:t>Yêu cầu</w:t>
-      </w:r>
-      <w:r>
-        <w:rPr>
-          <w:spacing w:val="12"/>
-          <w:sz w:val="26"/>
-          <w:szCs w:val="26"/>
-          <w:u w:val="single"/>
-        </w:rPr>
-        <w:t xml:space="preserve"> </w:t>
-      </w:r>
-      <w:r>
-        <w:rPr>
-          <w:sz w:val="26"/>
-          <w:szCs w:val="26"/>
-          <w:u w:val="single"/>
-        </w:rPr>
-        <w:t>:</w:t>
+        <w:t>Yêu cầu:</w:t>
       </w:r>
     </w:p>
     <w:p>
@@ -4436,22 +4275,7 @@
           <w:sz w:val="26"/>
           <w:szCs w:val="26"/>
         </w:rPr>
-        <w:t>Lập thẻ độc</w:t>
-      </w:r>
-      <w:r>
-        <w:rPr>
-          <w:spacing w:val="13"/>
-          <w:sz w:val="26"/>
-          <w:szCs w:val="26"/>
-        </w:rPr>
-        <w:t xml:space="preserve"> </w:t>
-      </w:r>
-      <w:r>
-        <w:rPr>
-          <w:sz w:val="26"/>
-          <w:szCs w:val="26"/>
-        </w:rPr>
-        <w:t>giả</w:t>
+        <w:t>Lập thẻ độcgiả</w:t>
       </w:r>
     </w:p>
     <w:p>
@@ -4481,14 +4305,6 @@
       </w:r>
       <w:r>
         <w:rPr>
-          <w:spacing w:val="22"/>
-          <w:sz w:val="26"/>
-          <w:szCs w:val="26"/>
-        </w:rPr>
-        <w:t xml:space="preserve"> </w:t>
-      </w:r>
-      <w:r>
-        <w:rPr>
           <w:spacing w:val="-3"/>
           <w:sz w:val="26"/>
           <w:szCs w:val="26"/>
@@ -4519,22 +4335,7 @@
           <w:sz w:val="26"/>
           <w:szCs w:val="26"/>
         </w:rPr>
-        <w:t>Lập phiếu</w:t>
-      </w:r>
-      <w:r>
-        <w:rPr>
-          <w:spacing w:val="18"/>
-          <w:sz w:val="26"/>
-          <w:szCs w:val="26"/>
-        </w:rPr>
-        <w:t xml:space="preserve"> </w:t>
-      </w:r>
-      <w:r>
-        <w:rPr>
-          <w:sz w:val="26"/>
-          <w:szCs w:val="26"/>
-        </w:rPr>
-        <w:t>mượn</w:t>
+        <w:t>Lập phiếumượn</w:t>
       </w:r>
     </w:p>
     <w:p>
@@ -4560,22 +4361,7 @@
           <w:sz w:val="26"/>
           <w:szCs w:val="26"/>
         </w:rPr>
-        <w:t>Lập phiếu trả</w:t>
-      </w:r>
-      <w:r>
-        <w:rPr>
-          <w:spacing w:val="22"/>
-          <w:sz w:val="26"/>
-          <w:szCs w:val="26"/>
-        </w:rPr>
-        <w:t xml:space="preserve"> </w:t>
-      </w:r>
-      <w:r>
-        <w:rPr>
-          <w:sz w:val="26"/>
-          <w:szCs w:val="26"/>
-        </w:rPr>
-        <w:t>sách</w:t>
+        <w:t>Lập phiếu trảsách</w:t>
       </w:r>
     </w:p>
     <w:p>
@@ -4616,22 +4402,7 @@
           <w:sz w:val="26"/>
           <w:szCs w:val="26"/>
         </w:rPr>
-        <w:t>cáo</w:t>
-      </w:r>
-      <w:r>
-        <w:rPr>
-          <w:spacing w:val="33"/>
-          <w:sz w:val="26"/>
-          <w:szCs w:val="26"/>
-        </w:rPr>
-        <w:t xml:space="preserve"> </w:t>
-      </w:r>
-      <w:r>
-        <w:rPr>
-          <w:sz w:val="26"/>
-          <w:szCs w:val="26"/>
-        </w:rPr>
-        <w:t>tháng</w:t>
+        <w:t>cáotháng</w:t>
       </w:r>
     </w:p>
     <w:p>
@@ -4672,22 +4443,7 @@
           <w:sz w:val="26"/>
           <w:szCs w:val="26"/>
         </w:rPr>
-        <w:t>tình hình nhập</w:t>
-      </w:r>
-      <w:r>
-        <w:rPr>
-          <w:spacing w:val="47"/>
-          <w:sz w:val="26"/>
-          <w:szCs w:val="26"/>
-        </w:rPr>
-        <w:t xml:space="preserve"> </w:t>
-      </w:r>
-      <w:r>
-        <w:rPr>
-          <w:sz w:val="26"/>
-          <w:szCs w:val="26"/>
-        </w:rPr>
-        <w:t>sách</w:t>
+        <w:t>tình hình nhậpsách</w:t>
       </w:r>
     </w:p>
     <w:p>
@@ -4753,24 +4509,7 @@
           <w:szCs w:val="26"/>
           <w:u w:val="single"/>
         </w:rPr>
-        <w:t>dịch</w:t>
-      </w:r>
-      <w:r>
-        <w:rPr>
-          <w:spacing w:val="28"/>
-          <w:sz w:val="26"/>
-          <w:szCs w:val="26"/>
-          <w:u w:val="single"/>
-        </w:rPr>
-        <w:t xml:space="preserve"> </w:t>
-      </w:r>
-      <w:r>
-        <w:rPr>
-          <w:sz w:val="26"/>
-          <w:szCs w:val="26"/>
-          <w:u w:val="single"/>
-        </w:rPr>
-        <w:t>:</w:t>
+        <w:t>dịch:</w:t>
       </w:r>
     </w:p>
     <w:p>
@@ -4796,22 +4535,7 @@
           <w:sz w:val="26"/>
           <w:szCs w:val="26"/>
         </w:rPr>
-        <w:t>Lập thẻ độc giả :  xảy ra thường</w:t>
-      </w:r>
-      <w:r>
-        <w:rPr>
-          <w:spacing w:val="42"/>
-          <w:sz w:val="26"/>
-          <w:szCs w:val="26"/>
-        </w:rPr>
-        <w:t xml:space="preserve"> </w:t>
-      </w:r>
-      <w:r>
-        <w:rPr>
-          <w:sz w:val="26"/>
-          <w:szCs w:val="26"/>
-        </w:rPr>
-        <w:t>xuyên</w:t>
+        <w:t>Lập thẻ độc giả :  xảy ra thườngxuyên</w:t>
       </w:r>
     </w:p>
     <w:p>
@@ -4852,22 +4576,7 @@
           <w:sz w:val="26"/>
           <w:szCs w:val="26"/>
         </w:rPr>
-        <w:t>: xảy ra thường</w:t>
-      </w:r>
-      <w:r>
-        <w:rPr>
-          <w:spacing w:val="55"/>
-          <w:sz w:val="26"/>
-          <w:szCs w:val="26"/>
-        </w:rPr>
-        <w:t xml:space="preserve"> </w:t>
-      </w:r>
-      <w:r>
-        <w:rPr>
-          <w:sz w:val="26"/>
-          <w:szCs w:val="26"/>
-        </w:rPr>
-        <w:t>xuyên</w:t>
+        <w:t>: xảy ra thườngxuyên</w:t>
       </w:r>
     </w:p>
     <w:p>
@@ -4893,22 +4602,7 @@
           <w:sz w:val="26"/>
           <w:szCs w:val="26"/>
         </w:rPr>
-        <w:t>Lập phiếu mượn : xảy ra thường</w:t>
-      </w:r>
-      <w:r>
-        <w:rPr>
-          <w:spacing w:val="43"/>
-          <w:sz w:val="26"/>
-          <w:szCs w:val="26"/>
-        </w:rPr>
-        <w:t xml:space="preserve"> </w:t>
-      </w:r>
-      <w:r>
-        <w:rPr>
-          <w:sz w:val="26"/>
-          <w:szCs w:val="26"/>
-        </w:rPr>
-        <w:t>xuyên</w:t>
+        <w:t>Lập phiếu mượn : xảy ra thườngxuyên</w:t>
       </w:r>
     </w:p>
     <w:p>
@@ -5046,24 +4740,7 @@
           <w:szCs w:val="26"/>
           <w:u w:val="single"/>
         </w:rPr>
-        <w:t>chính xác, thời gian đáp ứng</w:t>
-      </w:r>
-      <w:r>
-        <w:rPr>
-          <w:spacing w:val="42"/>
-          <w:sz w:val="26"/>
-          <w:szCs w:val="26"/>
-          <w:u w:val="single"/>
-        </w:rPr>
-        <w:t xml:space="preserve"> </w:t>
-      </w:r>
-      <w:r>
-        <w:rPr>
-          <w:sz w:val="26"/>
-          <w:szCs w:val="26"/>
-          <w:u w:val="single"/>
-        </w:rPr>
-        <w:t>:</w:t>
+        <w:t>chính xác, thời gian đáp ứng:</w:t>
       </w:r>
     </w:p>
     <w:p>
@@ -5088,22 +4765,7 @@
           <w:sz w:val="26"/>
           <w:szCs w:val="26"/>
         </w:rPr>
-        <w:t>Phạm vi</w:t>
-      </w:r>
-      <w:r>
-        <w:rPr>
-          <w:spacing w:val="5"/>
-          <w:sz w:val="26"/>
-          <w:szCs w:val="26"/>
-        </w:rPr>
-        <w:t xml:space="preserve"> </w:t>
-      </w:r>
-      <w:r>
-        <w:rPr>
-          <w:sz w:val="26"/>
-          <w:szCs w:val="26"/>
-        </w:rPr>
-        <w:t>:</w:t>
+        <w:t>Phạm vi:</w:t>
       </w:r>
     </w:p>
     <w:p>
@@ -5157,7 +4819,7 @@
         <w:tblStyle w:val="TableGrid"/>
         <w:tblW w:w="0" w:type="auto"/>
         <w:tblInd w:w="622" w:type="dxa"/>
-        <w:tblLook w:val="04A0" w:firstRow="1" w:lastRow="0" w:firstColumn="1" w:lastColumn="0" w:noHBand="0" w:noVBand="1"/>
+        <w:tblLook w:val="04A0"/>
       </w:tblPr>
       <w:tblGrid>
         <w:gridCol w:w="1329"/>
@@ -5720,13 +5382,6 @@
           <w:szCs w:val="26"/>
         </w:rPr>
       </w:pPr>
-      <w:r>
-        <w:rPr>
-          <w:sz w:val="26"/>
-          <w:szCs w:val="26"/>
-        </w:rPr>
-        <w:t xml:space="preserve">          </w:t>
-      </w:r>
     </w:p>
     <w:tbl>
       <w:tblPr>
@@ -5740,7 +5395,7 @@
           <w:insideH w:val="single" w:sz="4" w:space="0" w:color="000000"/>
           <w:insideV w:val="single" w:sz="4" w:space="0" w:color="000000"/>
         </w:tblBorders>
-        <w:tblLook w:val="04A0" w:firstRow="1" w:lastRow="0" w:firstColumn="1" w:lastColumn="0" w:noHBand="0" w:noVBand="1"/>
+        <w:tblLook w:val="04A0"/>
       </w:tblPr>
       <w:tblGrid>
         <w:gridCol w:w="708"/>
@@ -6046,24 +5701,7 @@
           <w:szCs w:val="26"/>
           <w:u w:val="none"/>
         </w:rPr>
-        <w:t>Phân</w:t>
-      </w:r>
-      <w:r>
-        <w:rPr>
-          <w:spacing w:val="13"/>
-          <w:sz w:val="26"/>
-          <w:szCs w:val="26"/>
-          <w:u w:val="none"/>
-        </w:rPr>
-        <w:t xml:space="preserve"> </w:t>
-      </w:r>
-      <w:r>
-        <w:rPr>
-          <w:sz w:val="26"/>
-          <w:szCs w:val="26"/>
-          <w:u w:val="none"/>
-        </w:rPr>
-        <w:t>tích</w:t>
+        <w:t>Phântích</w:t>
       </w:r>
     </w:p>
     <w:p>
@@ -6241,22 +5879,7 @@
           <w:sz w:val="26"/>
           <w:szCs w:val="26"/>
         </w:rPr>
-        <w:t>Các thuộc tính : MaLoaiDocGia, TenLoaiDocGia 3 :</w:t>
-      </w:r>
-      <w:r>
-        <w:rPr>
-          <w:spacing w:val="22"/>
-          <w:sz w:val="26"/>
-          <w:szCs w:val="26"/>
-        </w:rPr>
-        <w:t xml:space="preserve"> </w:t>
-      </w:r>
-      <w:r>
-        <w:rPr>
-          <w:sz w:val="26"/>
-          <w:szCs w:val="26"/>
-        </w:rPr>
-        <w:t>PHIEUMUON</w:t>
+        <w:t>Các thuộc tính : MaLoaiDocGia, TenLoaiDocGia 3 :PHIEUMUON</w:t>
       </w:r>
     </w:p>
     <w:p>
@@ -6294,14 +5917,6 @@
       </w:r>
       <w:r>
         <w:rPr>
-          <w:spacing w:val="6"/>
-          <w:sz w:val="26"/>
-          <w:szCs w:val="26"/>
-        </w:rPr>
-        <w:t xml:space="preserve"> </w:t>
-      </w:r>
-      <w:r>
-        <w:rPr>
           <w:sz w:val="26"/>
           <w:szCs w:val="26"/>
         </w:rPr>
@@ -6331,22 +5946,7 @@
           <w:sz w:val="26"/>
           <w:szCs w:val="26"/>
         </w:rPr>
-        <w:t>Các thuộc tính : MaPhieuMuon, NgayMuon, NgayTraDuKien 4 :</w:t>
-      </w:r>
-      <w:r>
-        <w:rPr>
-          <w:spacing w:val="31"/>
-          <w:sz w:val="26"/>
-          <w:szCs w:val="26"/>
-        </w:rPr>
-        <w:t xml:space="preserve"> </w:t>
-      </w:r>
-      <w:r>
-        <w:rPr>
-          <w:sz w:val="26"/>
-          <w:szCs w:val="26"/>
-        </w:rPr>
-        <w:t>CHITIETPHIEUMUON</w:t>
+        <w:t>Các thuộc tính : MaPhieuMuon, NgayMuon, NgayTraDuKien 4 :CHITIETPHIEUMUON</w:t>
       </w:r>
     </w:p>
     <w:p>
@@ -6384,14 +5984,6 @@
       </w:r>
       <w:r>
         <w:rPr>
-          <w:spacing w:val="13"/>
-          <w:sz w:val="26"/>
-          <w:szCs w:val="26"/>
-        </w:rPr>
-        <w:t xml:space="preserve"> </w:t>
-      </w:r>
-      <w:r>
-        <w:rPr>
           <w:sz w:val="26"/>
           <w:szCs w:val="26"/>
         </w:rPr>
@@ -6421,22 +6013,7 @@
           <w:sz w:val="26"/>
           <w:szCs w:val="26"/>
         </w:rPr>
-        <w:t>Các thuộc tính : MaCTPM,NgayTra 5 :</w:t>
-      </w:r>
-      <w:r>
-        <w:rPr>
-          <w:spacing w:val="12"/>
-          <w:sz w:val="26"/>
-          <w:szCs w:val="26"/>
-        </w:rPr>
-        <w:t xml:space="preserve"> </w:t>
-      </w:r>
-      <w:r>
-        <w:rPr>
-          <w:sz w:val="26"/>
-          <w:szCs w:val="26"/>
-        </w:rPr>
-        <w:t>SACH</w:t>
+        <w:t>Các thuộc tính : MaCTPM,NgayTra 5 :SACH</w:t>
       </w:r>
     </w:p>
     <w:p>
@@ -6462,22 +6039,7 @@
           <w:sz w:val="26"/>
           <w:szCs w:val="26"/>
         </w:rPr>
-        <w:t>Mỗi thực thề tượng trưng cho 1</w:t>
-      </w:r>
-      <w:r>
-        <w:rPr>
-          <w:spacing w:val="37"/>
-          <w:sz w:val="26"/>
-          <w:szCs w:val="26"/>
-        </w:rPr>
-        <w:t xml:space="preserve"> </w:t>
-      </w:r>
-      <w:r>
-        <w:rPr>
-          <w:sz w:val="26"/>
-          <w:szCs w:val="26"/>
-        </w:rPr>
-        <w:t>sách</w:t>
+        <w:t>Mỗi thực thề tượng trưng cho 1sách</w:t>
       </w:r>
     </w:p>
     <w:p>
@@ -6503,22 +6065,7 @@
           <w:sz w:val="26"/>
           <w:szCs w:val="26"/>
         </w:rPr>
-        <w:t>Các thuộc tính : MaSach,TenSach,TacGia,NamXuatBan,NgayNhap TinhTrangSach,</w:t>
-      </w:r>
-      <w:r>
-        <w:rPr>
-          <w:spacing w:val="47"/>
-          <w:sz w:val="26"/>
-          <w:szCs w:val="26"/>
-        </w:rPr>
-        <w:t xml:space="preserve"> </w:t>
-      </w:r>
-      <w:r>
-        <w:rPr>
-          <w:sz w:val="26"/>
-          <w:szCs w:val="26"/>
-        </w:rPr>
-        <w:t>NamXuatBan,NhaXuatBan</w:t>
+        <w:t>Các thuộc tính : MaSach,TenSach,TacGia,NamXuatBan,NgayNhap TinhTrangSach,NamXuatBan,NhaXuatBan</w:t>
       </w:r>
     </w:p>
     <w:p>
@@ -6542,22 +6089,7 @@
           <w:sz w:val="26"/>
           <w:szCs w:val="26"/>
         </w:rPr>
-        <w:t>:</w:t>
-      </w:r>
-      <w:r>
-        <w:rPr>
-          <w:spacing w:val="13"/>
-          <w:sz w:val="26"/>
-          <w:szCs w:val="26"/>
-        </w:rPr>
-        <w:t xml:space="preserve"> </w:t>
-      </w:r>
-      <w:r>
-        <w:rPr>
-          <w:sz w:val="26"/>
-          <w:szCs w:val="26"/>
-        </w:rPr>
-        <w:t>LOAISACH</w:t>
+        <w:t>:LOAISACH</w:t>
       </w:r>
     </w:p>
     <w:p>
@@ -6583,22 +6115,7 @@
           <w:sz w:val="26"/>
           <w:szCs w:val="26"/>
         </w:rPr>
-        <w:t>Mỗi thực thề tượng trưng cho 1 loại</w:t>
-      </w:r>
-      <w:r>
-        <w:rPr>
-          <w:spacing w:val="45"/>
-          <w:sz w:val="26"/>
-          <w:szCs w:val="26"/>
-        </w:rPr>
-        <w:t xml:space="preserve"> </w:t>
-      </w:r>
-      <w:r>
-        <w:rPr>
-          <w:sz w:val="26"/>
-          <w:szCs w:val="26"/>
-        </w:rPr>
-        <w:t>sách</w:t>
+        <w:t>Mỗi thực thề tượng trưng cho 1 loạisách</w:t>
       </w:r>
     </w:p>
     <w:p>
@@ -6624,22 +6141,7 @@
           <w:sz w:val="26"/>
           <w:szCs w:val="26"/>
         </w:rPr>
-        <w:t>Các thuộc tính : MaLoaiSach,</w:t>
-      </w:r>
-      <w:r>
-        <w:rPr>
-          <w:spacing w:val="47"/>
-          <w:sz w:val="26"/>
-          <w:szCs w:val="26"/>
-        </w:rPr>
-        <w:t xml:space="preserve"> </w:t>
-      </w:r>
-      <w:r>
-        <w:rPr>
-          <w:sz w:val="26"/>
-          <w:szCs w:val="26"/>
-        </w:rPr>
-        <w:t>TenTheLoai</w:t>
+        <w:t>Các thuộc tính : MaLoaiSach,TenTheLoai</w:t>
       </w:r>
     </w:p>
     <w:p>
@@ -6664,22 +6166,7 @@
           <w:sz w:val="26"/>
           <w:szCs w:val="26"/>
         </w:rPr>
-        <w:t>:</w:t>
-      </w:r>
-      <w:r>
-        <w:rPr>
-          <w:spacing w:val="10"/>
-          <w:sz w:val="26"/>
-          <w:szCs w:val="26"/>
-        </w:rPr>
-        <w:t xml:space="preserve"> </w:t>
-      </w:r>
-      <w:r>
-        <w:rPr>
-          <w:sz w:val="26"/>
-          <w:szCs w:val="26"/>
-        </w:rPr>
-        <w:t>THAMSO</w:t>
+        <w:t>:THAMSO</w:t>
       </w:r>
     </w:p>
     <w:p>
@@ -6720,22 +6207,7 @@
           <w:sz w:val="26"/>
           <w:szCs w:val="26"/>
         </w:rPr>
-        <w:t>trả sách ở thư</w:t>
-      </w:r>
-      <w:r>
-        <w:rPr>
-          <w:spacing w:val="18"/>
-          <w:sz w:val="26"/>
-          <w:szCs w:val="26"/>
-        </w:rPr>
-        <w:t xml:space="preserve"> </w:t>
-      </w:r>
-      <w:r>
-        <w:rPr>
-          <w:sz w:val="26"/>
-          <w:szCs w:val="26"/>
-        </w:rPr>
-        <w:t>viện</w:t>
+        <w:t>trả sách ở thưviện</w:t>
       </w:r>
     </w:p>
     <w:p>
@@ -6761,22 +6233,7 @@
           <w:sz w:val="26"/>
           <w:szCs w:val="26"/>
         </w:rPr>
-        <w:t>Các thuộc tính :</w:t>
-      </w:r>
-      <w:r>
-        <w:rPr>
-          <w:spacing w:val="3"/>
-          <w:sz w:val="26"/>
-          <w:szCs w:val="26"/>
-        </w:rPr>
-        <w:t xml:space="preserve"> </w:t>
-      </w:r>
-      <w:r>
-        <w:rPr>
-          <w:sz w:val="26"/>
-          <w:szCs w:val="26"/>
-        </w:rPr>
-        <w:t>SoSachMuonToiDa,SoNgayMuonToiDa</w:t>
+        <w:t>Các thuộc tính :SoSachMuonToiDa,SoNgayMuonToiDa</w:t>
       </w:r>
     </w:p>
     <w:p>
@@ -6881,22 +6338,7 @@
           <w:sz w:val="26"/>
           <w:szCs w:val="26"/>
         </w:rPr>
-        <w:t>hình</w:t>
-      </w:r>
-      <w:r>
-        <w:rPr>
-          <w:spacing w:val="18"/>
-          <w:sz w:val="26"/>
-          <w:szCs w:val="26"/>
-        </w:rPr>
-        <w:t xml:space="preserve"> </w:t>
-      </w:r>
-      <w:r>
-        <w:rPr>
-          <w:sz w:val="26"/>
-          <w:szCs w:val="26"/>
-        </w:rPr>
-        <w:t>ERD</w:t>
+        <w:t>hìnhERD</w:t>
       </w:r>
     </w:p>
     <w:p>
@@ -7685,22 +7127,7 @@
           <w:sz w:val="26"/>
           <w:szCs w:val="26"/>
         </w:rPr>
-        <w:t>thực</w:t>
-      </w:r>
-      <w:r>
-        <w:rPr>
-          <w:spacing w:val="8"/>
-          <w:sz w:val="26"/>
-          <w:szCs w:val="26"/>
-        </w:rPr>
-        <w:t xml:space="preserve"> </w:t>
-      </w:r>
-      <w:r>
-        <w:rPr>
-          <w:sz w:val="26"/>
-          <w:szCs w:val="26"/>
-        </w:rPr>
-        <w:t>thể</w:t>
+        <w:t>thựcthể</w:t>
       </w:r>
     </w:p>
     <w:p>
@@ -7725,22 +7152,7 @@
           <w:sz w:val="26"/>
           <w:szCs w:val="26"/>
         </w:rPr>
-        <w:t>Thực thể</w:t>
-      </w:r>
-      <w:r>
-        <w:rPr>
-          <w:spacing w:val="23"/>
-          <w:sz w:val="26"/>
-          <w:szCs w:val="26"/>
-        </w:rPr>
-        <w:t xml:space="preserve"> </w:t>
-      </w:r>
-      <w:r>
-        <w:rPr>
-          <w:sz w:val="26"/>
-          <w:szCs w:val="26"/>
-        </w:rPr>
-        <w:t>DOCGIA</w:t>
+        <w:t>Thực thểDOCGIA</w:t>
       </w:r>
     </w:p>
     <w:tbl>
@@ -7760,7 +7172,7 @@
           <w:left w:w="0" w:type="dxa"/>
           <w:right w:w="0" w:type="dxa"/>
         </w:tblCellMar>
-        <w:tblLook w:val="01E0" w:firstRow="1" w:lastRow="1" w:firstColumn="1" w:lastColumn="1" w:noHBand="0" w:noVBand="0"/>
+        <w:tblLook w:val="01E0"/>
       </w:tblPr>
       <w:tblGrid>
         <w:gridCol w:w="4310"/>
@@ -8465,22 +7877,7 @@
           <w:sz w:val="26"/>
           <w:szCs w:val="26"/>
         </w:rPr>
-        <w:t>Thực thể</w:t>
-      </w:r>
-      <w:r>
-        <w:rPr>
-          <w:spacing w:val="33"/>
-          <w:sz w:val="26"/>
-          <w:szCs w:val="26"/>
-        </w:rPr>
-        <w:t xml:space="preserve"> </w:t>
-      </w:r>
-      <w:r>
-        <w:rPr>
-          <w:sz w:val="26"/>
-          <w:szCs w:val="26"/>
-        </w:rPr>
-        <w:t>LOAIDOCGIA</w:t>
+        <w:t>Thực thểLOAIDOCGIA</w:t>
       </w:r>
     </w:p>
     <w:tbl>
@@ -8500,7 +7897,7 @@
           <w:left w:w="0" w:type="dxa"/>
           <w:right w:w="0" w:type="dxa"/>
         </w:tblCellMar>
-        <w:tblLook w:val="01E0" w:firstRow="1" w:lastRow="1" w:firstColumn="1" w:lastColumn="1" w:noHBand="0" w:noVBand="0"/>
+        <w:tblLook w:val="01E0"/>
       </w:tblPr>
       <w:tblGrid>
         <w:gridCol w:w="4310"/>
@@ -8670,22 +8067,7 @@
           <w:sz w:val="26"/>
           <w:szCs w:val="26"/>
         </w:rPr>
-        <w:t>Thực thể</w:t>
-      </w:r>
-      <w:r>
-        <w:rPr>
-          <w:spacing w:val="31"/>
-          <w:sz w:val="26"/>
-          <w:szCs w:val="26"/>
-        </w:rPr>
-        <w:t xml:space="preserve"> </w:t>
-      </w:r>
-      <w:r>
-        <w:rPr>
-          <w:sz w:val="26"/>
-          <w:szCs w:val="26"/>
-        </w:rPr>
-        <w:t>PHIEUMUON</w:t>
+        <w:t>Thực thểPHIEUMUON</w:t>
       </w:r>
     </w:p>
     <w:tbl>
@@ -8705,7 +8087,7 @@
           <w:left w:w="0" w:type="dxa"/>
           <w:right w:w="0" w:type="dxa"/>
         </w:tblCellMar>
-        <w:tblLook w:val="01E0" w:firstRow="1" w:lastRow="1" w:firstColumn="1" w:lastColumn="1" w:noHBand="0" w:noVBand="0"/>
+        <w:tblLook w:val="01E0"/>
       </w:tblPr>
       <w:tblGrid>
         <w:gridCol w:w="4310"/>
@@ -8875,22 +8257,7 @@
           <w:sz w:val="26"/>
           <w:szCs w:val="26"/>
         </w:rPr>
-        <w:t>Thực thể</w:t>
-      </w:r>
-      <w:r>
-        <w:rPr>
-          <w:spacing w:val="42"/>
-          <w:sz w:val="26"/>
-          <w:szCs w:val="26"/>
-        </w:rPr>
-        <w:t xml:space="preserve"> </w:t>
-      </w:r>
-      <w:r>
-        <w:rPr>
-          <w:sz w:val="26"/>
-          <w:szCs w:val="26"/>
-        </w:rPr>
-        <w:t>CHITIETPHIEUMUON</w:t>
+        <w:t>Thực thểCHITIETPHIEUMUON</w:t>
       </w:r>
     </w:p>
     <w:tbl>
@@ -8910,7 +8277,7 @@
           <w:left w:w="0" w:type="dxa"/>
           <w:right w:w="0" w:type="dxa"/>
         </w:tblCellMar>
-        <w:tblLook w:val="01E0" w:firstRow="1" w:lastRow="1" w:firstColumn="1" w:lastColumn="1" w:noHBand="0" w:noVBand="0"/>
+        <w:tblLook w:val="01E0"/>
       </w:tblPr>
       <w:tblGrid>
         <w:gridCol w:w="4310"/>
@@ -9099,14 +8466,6 @@
           <w:szCs w:val="26"/>
         </w:rPr>
         <w:t>Thực thể</w:t>
-      </w:r>
-      <w:r>
-        <w:rPr>
-          <w:spacing w:val="24"/>
-          <w:sz w:val="26"/>
-          <w:szCs w:val="26"/>
-        </w:rPr>
-        <w:t xml:space="preserve"> </w:t>
       </w:r>
       <w:r>
         <w:rPr>
@@ -9134,7 +8493,7 @@
           <w:left w:w="0" w:type="dxa"/>
           <w:right w:w="0" w:type="dxa"/>
         </w:tblCellMar>
-        <w:tblLook w:val="01E0" w:firstRow="1" w:lastRow="1" w:firstColumn="1" w:lastColumn="1" w:noHBand="0" w:noVBand="0"/>
+        <w:tblLook w:val="01E0"/>
       </w:tblPr>
       <w:tblGrid>
         <w:gridCol w:w="4310"/>
@@ -9687,22 +9046,7 @@
           <w:sz w:val="26"/>
           <w:szCs w:val="26"/>
         </w:rPr>
-        <w:t>Thực thể</w:t>
-      </w:r>
-      <w:r>
-        <w:rPr>
-          <w:spacing w:val="22"/>
-          <w:sz w:val="26"/>
-          <w:szCs w:val="26"/>
-        </w:rPr>
-        <w:t xml:space="preserve"> </w:t>
-      </w:r>
-      <w:r>
-        <w:rPr>
-          <w:sz w:val="26"/>
-          <w:szCs w:val="26"/>
-        </w:rPr>
-        <w:t>LOAISACH</w:t>
+        <w:t>Thực thểLOAISACH</w:t>
       </w:r>
     </w:p>
     <w:tbl>
@@ -9722,7 +9066,7 @@
           <w:left w:w="0" w:type="dxa"/>
           <w:right w:w="0" w:type="dxa"/>
         </w:tblCellMar>
-        <w:tblLook w:val="01E0" w:firstRow="1" w:lastRow="1" w:firstColumn="1" w:lastColumn="1" w:noHBand="0" w:noVBand="0"/>
+        <w:tblLook w:val="01E0"/>
       </w:tblPr>
       <w:tblGrid>
         <w:gridCol w:w="4310"/>
@@ -9927,22 +9271,7 @@
           <w:sz w:val="26"/>
           <w:szCs w:val="26"/>
         </w:rPr>
-        <w:t>hình</w:t>
-      </w:r>
-      <w:r>
-        <w:rPr>
-          <w:spacing w:val="14"/>
-          <w:sz w:val="26"/>
-          <w:szCs w:val="26"/>
-        </w:rPr>
-        <w:t xml:space="preserve"> </w:t>
-      </w:r>
-      <w:r>
-        <w:rPr>
-          <w:sz w:val="26"/>
-          <w:szCs w:val="26"/>
-        </w:rPr>
-        <w:t>DFD</w:t>
+        <w:t>hìnhDFD</w:t>
       </w:r>
       <w:bookmarkStart w:id="0" w:name="_GoBack"/>
       <w:bookmarkEnd w:id="0"/>
@@ -9982,14 +9311,6 @@
       </w:r>
       <w:r>
         <w:rPr>
-          <w:spacing w:val="21"/>
-          <w:sz w:val="26"/>
-          <w:szCs w:val="26"/>
-        </w:rPr>
-        <w:t xml:space="preserve"> </w:t>
-      </w:r>
-      <w:r>
-        <w:rPr>
           <w:sz w:val="26"/>
           <w:szCs w:val="26"/>
         </w:rPr>
@@ -10150,20 +9471,7 @@
                       <w:rPr>
                         <w:sz w:val="23"/>
                       </w:rPr>
-                      <w:t>Hệ</w:t>
-                    </w:r>
-                    <w:r>
-                      <w:rPr>
-                        <w:spacing w:val="14"/>
-                        <w:sz w:val="23"/>
-                      </w:rPr>
-                      <w:t xml:space="preserve"> </w:t>
-                    </w:r>
-                    <w:r>
-                      <w:rPr>
-                        <w:sz w:val="23"/>
-                      </w:rPr>
-                      <w:t>thống</w:t>
+                      <w:t>Hệthống</w:t>
                     </w:r>
                   </w:p>
                   <w:p>
@@ -10318,14 +9626,6 @@
           <w:szCs w:val="26"/>
         </w:rPr>
         <w:t>mức</w:t>
-      </w:r>
-      <w:r>
-        <w:rPr>
-          <w:spacing w:val="21"/>
-          <w:sz w:val="26"/>
-          <w:szCs w:val="26"/>
-        </w:rPr>
-        <w:t xml:space="preserve"> </w:t>
       </w:r>
       <w:r>
         <w:rPr>
@@ -10359,14 +9659,6 @@
           <w:szCs w:val="26"/>
         </w:rPr>
         <w:t>DFD lập thẻ độc</w:t>
-      </w:r>
-      <w:r>
-        <w:rPr>
-          <w:spacing w:val="30"/>
-          <w:sz w:val="26"/>
-          <w:szCs w:val="26"/>
-        </w:rPr>
-        <w:t xml:space="preserve"> </w:t>
       </w:r>
       <w:r>
         <w:rPr>
@@ -10521,21 +9813,12 @@
       </w:r>
       <w:r>
         <w:rPr>
-          <w:w w:val="101"/>
           <w:position w:val="3"/>
           <w:sz w:val="26"/>
           <w:szCs w:val="26"/>
           <w:u w:val="single"/>
         </w:rPr>
-        <w:t xml:space="preserve"> </w:t>
-      </w:r>
-      <w:r>
-        <w:rPr>
-          <w:position w:val="3"/>
-          <w:sz w:val="26"/>
-          <w:szCs w:val="26"/>
-          <w:u w:val="single"/>
-        </w:rPr>
+        <w:lastRenderedPageBreak/>
         <w:tab/>
         <w:t>1.1</w:t>
       </w:r>
@@ -10554,14 +9837,6 @@
           <w:szCs w:val="26"/>
         </w:rPr>
         <w:t>Tên độc</w:t>
-      </w:r>
-      <w:r>
-        <w:rPr>
-          <w:spacing w:val="24"/>
-          <w:sz w:val="26"/>
-          <w:szCs w:val="26"/>
-        </w:rPr>
-        <w:t xml:space="preserve"> </w:t>
       </w:r>
       <w:r>
         <w:rPr>
@@ -10748,6 +10023,7 @@
           <w:sz w:val="26"/>
           <w:szCs w:val="26"/>
         </w:rPr>
+        <w:lastRenderedPageBreak/>
         <w:t>Thông tin về độc giả</w:t>
       </w:r>
     </w:p>
@@ -11012,6 +10288,7 @@
           <w:sz w:val="26"/>
           <w:szCs w:val="26"/>
         </w:rPr>
+        <w:lastRenderedPageBreak/>
         <w:t>Không thấy</w:t>
       </w:r>
     </w:p>
@@ -11156,6 +10433,7 @@
           <w:sz w:val="26"/>
           <w:szCs w:val="26"/>
         </w:rPr>
+        <w:lastRenderedPageBreak/>
         <w:t>Xóa thông tin độc gỉa</w:t>
       </w:r>
     </w:p>
@@ -11443,22 +10721,7 @@
           <w:sz w:val="26"/>
           <w:szCs w:val="26"/>
         </w:rPr>
-        <w:t>DFD nhận sách</w:t>
-      </w:r>
-      <w:r>
-        <w:rPr>
-          <w:spacing w:val="25"/>
-          <w:sz w:val="26"/>
-          <w:szCs w:val="26"/>
-        </w:rPr>
-        <w:t xml:space="preserve"> </w:t>
-      </w:r>
-      <w:r>
-        <w:rPr>
-          <w:sz w:val="26"/>
-          <w:szCs w:val="26"/>
-        </w:rPr>
-        <w:t>mới</w:t>
+        <w:t>DFD nhận sáchmới</w:t>
       </w:r>
     </w:p>
     <w:p>
@@ -11698,20 +10961,7 @@
                       <w:rPr>
                         <w:sz w:val="23"/>
                       </w:rPr>
-                      <w:t>Thông báo kết</w:t>
-                    </w:r>
-                    <w:r>
-                      <w:rPr>
-                        <w:spacing w:val="15"/>
-                        <w:sz w:val="23"/>
-                      </w:rPr>
-                      <w:t xml:space="preserve"> </w:t>
-                    </w:r>
-                    <w:r>
-                      <w:rPr>
-                        <w:sz w:val="23"/>
-                      </w:rPr>
-                      <w:t>quả</w:t>
+                      <w:t>Thông báo kếtquả</w:t>
                     </w:r>
                   </w:p>
                 </w:txbxContent>
@@ -11825,22 +11075,7 @@
           <w:sz w:val="26"/>
           <w:szCs w:val="26"/>
         </w:rPr>
-        <w:t>DFD lập phiếu</w:t>
-      </w:r>
-      <w:r>
-        <w:rPr>
-          <w:spacing w:val="24"/>
-          <w:sz w:val="26"/>
-          <w:szCs w:val="26"/>
-        </w:rPr>
-        <w:t xml:space="preserve"> </w:t>
-      </w:r>
-      <w:r>
-        <w:rPr>
-          <w:sz w:val="26"/>
-          <w:szCs w:val="26"/>
-        </w:rPr>
-        <w:t>mượn</w:t>
+        <w:t>DFD lập phiếumượn</w:t>
       </w:r>
     </w:p>
     <w:p>
@@ -12036,14 +11271,6 @@
                     </w:pPr>
                     <w:r>
                       <w:rPr>
-                        <w:w w:val="101"/>
-                        <w:sz w:val="23"/>
-                        <w:u w:val="single"/>
-                      </w:rPr>
-                      <w:t xml:space="preserve"> </w:t>
-                    </w:r>
-                    <w:r>
-                      <w:rPr>
                         <w:sz w:val="23"/>
                         <w:u w:val="single"/>
                       </w:rPr>
@@ -12187,14 +11414,6 @@
                     </w:pPr>
                     <w:r>
                       <w:rPr>
-                        <w:w w:val="101"/>
-                        <w:sz w:val="23"/>
-                        <w:u w:val="single"/>
-                      </w:rPr>
-                      <w:t xml:space="preserve"> </w:t>
-                    </w:r>
-                    <w:r>
-                      <w:rPr>
                         <w:sz w:val="23"/>
                         <w:u w:val="single"/>
                       </w:rPr>
@@ -12368,14 +11587,6 @@
                     </w:pPr>
                     <w:r>
                       <w:rPr>
-                        <w:w w:val="101"/>
-                        <w:sz w:val="23"/>
-                        <w:u w:val="single"/>
-                      </w:rPr>
-                      <w:t xml:space="preserve"> </w:t>
-                    </w:r>
-                    <w:r>
-                      <w:rPr>
                         <w:sz w:val="23"/>
                         <w:u w:val="single"/>
                       </w:rPr>
@@ -12426,14 +11637,6 @@
                     </w:pPr>
                     <w:r>
                       <w:rPr>
-                        <w:w w:val="101"/>
-                        <w:sz w:val="23"/>
-                        <w:u w:val="single"/>
-                      </w:rPr>
-                      <w:t xml:space="preserve"> </w:t>
-                    </w:r>
-                    <w:r>
-                      <w:rPr>
                         <w:sz w:val="23"/>
                         <w:u w:val="single"/>
                       </w:rPr>
@@ -12484,14 +11687,6 @@
                     </w:pPr>
                     <w:r>
                       <w:rPr>
-                        <w:w w:val="101"/>
-                        <w:sz w:val="23"/>
-                        <w:u w:val="single"/>
-                      </w:rPr>
-                      <w:t xml:space="preserve"> </w:t>
-                    </w:r>
-                    <w:r>
-                      <w:rPr>
                         <w:sz w:val="23"/>
                         <w:u w:val="single"/>
                       </w:rPr>
@@ -12599,14 +11794,6 @@
                     </w:pPr>
                     <w:r>
                       <w:rPr>
-                        <w:w w:val="101"/>
-                        <w:sz w:val="23"/>
-                        <w:u w:val="single"/>
-                      </w:rPr>
-                      <w:t xml:space="preserve"> </w:t>
-                    </w:r>
-                    <w:r>
-                      <w:rPr>
                         <w:sz w:val="23"/>
                         <w:u w:val="single"/>
                       </w:rPr>
@@ -12735,8 +11922,6 @@
           <w:sz w:val="26"/>
           <w:szCs w:val="26"/>
         </w:rPr>
-        <w:lastRenderedPageBreak/>
-        <w:t xml:space="preserve"> </w:t>
       </w:r>
       <w:r>
         <w:rPr>
@@ -12744,15 +11929,8 @@
           <w:sz w:val="26"/>
           <w:szCs w:val="26"/>
         </w:rPr>
-      </w:r>
-      <w:r>
-        <w:rPr>
-          <w:spacing w:val="-49"/>
-          <w:sz w:val="26"/>
-          <w:szCs w:val="26"/>
-        </w:rPr>
         <w:pict>
-          <v:shape id="_x0000_s1898" type="#_x0000_t202" style="width:61.45pt;height:26.4pt;mso-left-percent:-10001;mso-top-percent:-10001;mso-position-horizontal:absolute;mso-position-horizontal-relative:char;mso-position-vertical:absolute;mso-position-vertical-relative:line;mso-left-percent:-10001;mso-top-percent:-10001" filled="f" strokeweight=".25397mm">
+          <v:shape id="_x0000_s1898" type="#_x0000_t202" style="width:61.45pt;height:26.4pt;mso-position-horizontal-relative:char;mso-position-vertical-relative:line" filled="f" strokeweight=".25397mm">
             <v:textbox style="mso-next-textbox:#_x0000_s1898" inset="0,0,0,0">
               <w:txbxContent>
                 <w:p>
@@ -12767,6 +11945,7 @@
                 </w:p>
               </w:txbxContent>
             </v:textbox>
+            <w10:wrap type="none"/>
             <w10:anchorlock/>
           </v:shape>
         </w:pict>
@@ -12922,22 +12101,7 @@
           <w:sz w:val="26"/>
           <w:szCs w:val="26"/>
         </w:rPr>
-        <w:t>DFD nhận trả</w:t>
-      </w:r>
-      <w:r>
-        <w:rPr>
-          <w:spacing w:val="22"/>
-          <w:sz w:val="26"/>
-          <w:szCs w:val="26"/>
-        </w:rPr>
-        <w:t xml:space="preserve"> </w:t>
-      </w:r>
-      <w:r>
-        <w:rPr>
-          <w:sz w:val="26"/>
-          <w:szCs w:val="26"/>
-        </w:rPr>
-        <w:t>sách</w:t>
+        <w:t>DFD nhận trảsách</w:t>
       </w:r>
     </w:p>
     <w:p>
@@ -13072,14 +12236,6 @@
                     </w:pPr>
                     <w:r>
                       <w:rPr>
-                        <w:w w:val="101"/>
-                        <w:sz w:val="23"/>
-                        <w:u w:val="single"/>
-                      </w:rPr>
-                      <w:t xml:space="preserve"> </w:t>
-                    </w:r>
-                    <w:r>
-                      <w:rPr>
                         <w:sz w:val="23"/>
                         <w:u w:val="single"/>
                       </w:rPr>
@@ -13201,15 +12357,6 @@
                     </w:pPr>
                     <w:r>
                       <w:rPr>
-                        <w:w w:val="101"/>
-                        <w:position w:val="-5"/>
-                        <w:sz w:val="23"/>
-                        <w:u w:val="single"/>
-                      </w:rPr>
-                      <w:t xml:space="preserve"> </w:t>
-                    </w:r>
-                    <w:r>
-                      <w:rPr>
                         <w:position w:val="-5"/>
                         <w:sz w:val="23"/>
                         <w:u w:val="single"/>
@@ -13235,29 +12382,9 @@
                     </w:r>
                     <w:r>
                       <w:rPr>
-                        <w:position w:val="-5"/>
-                        <w:sz w:val="23"/>
-                      </w:rPr>
-                      <w:t xml:space="preserve"> </w:t>
-                    </w:r>
-                    <w:r>
-                      <w:rPr>
-                        <w:sz w:val="23"/>
-                      </w:rPr>
-                      <w:t>mượn Cập</w:t>
-                    </w:r>
-                    <w:r>
-                      <w:rPr>
-                        <w:spacing w:val="9"/>
-                        <w:sz w:val="23"/>
-                      </w:rPr>
-                      <w:t xml:space="preserve"> </w:t>
-                    </w:r>
-                    <w:r>
-                      <w:rPr>
-                        <w:sz w:val="23"/>
-                      </w:rPr>
-                      <w:t>nhật</w:t>
+                        <w:sz w:val="23"/>
+                      </w:rPr>
+                      <w:t>mượn Cậpnhật</w:t>
                     </w:r>
                   </w:p>
                   <w:p>
@@ -13401,22 +12528,7 @@
           <w:sz w:val="26"/>
           <w:szCs w:val="26"/>
         </w:rPr>
-        <w:t>sách</w:t>
-      </w:r>
-      <w:r>
-        <w:rPr>
-          <w:spacing w:val="46"/>
-          <w:sz w:val="26"/>
-          <w:szCs w:val="26"/>
-        </w:rPr>
-        <w:t xml:space="preserve"> </w:t>
-      </w:r>
-      <w:r>
-        <w:rPr>
-          <w:sz w:val="26"/>
-          <w:szCs w:val="26"/>
-        </w:rPr>
-        <w:t>:</w:t>
+        <w:t>sách:</w:t>
       </w:r>
     </w:p>
     <w:p>
@@ -13574,14 +12686,6 @@
                     </w:pPr>
                     <w:r>
                       <w:rPr>
-                        <w:w w:val="101"/>
-                        <w:sz w:val="23"/>
-                        <w:u w:val="single"/>
-                      </w:rPr>
-                      <w:t xml:space="preserve"> </w:t>
-                    </w:r>
-                    <w:r>
-                      <w:rPr>
                         <w:sz w:val="23"/>
                         <w:u w:val="single"/>
                       </w:rPr>
@@ -13730,14 +12834,6 @@
                     </w:pPr>
                     <w:r>
                       <w:rPr>
-                        <w:w w:val="101"/>
-                        <w:sz w:val="23"/>
-                        <w:u w:val="single"/>
-                      </w:rPr>
-                      <w:t xml:space="preserve"> </w:t>
-                    </w:r>
-                    <w:r>
-                      <w:rPr>
                         <w:sz w:val="23"/>
                         <w:u w:val="single"/>
                       </w:rPr>
@@ -13907,22 +13003,7 @@
           <w:sz w:val="26"/>
           <w:szCs w:val="26"/>
         </w:rPr>
-        <w:t>mượn</w:t>
-      </w:r>
-      <w:r>
-        <w:rPr>
-          <w:spacing w:val="37"/>
-          <w:sz w:val="26"/>
-          <w:szCs w:val="26"/>
-        </w:rPr>
-        <w:t xml:space="preserve"> </w:t>
-      </w:r>
-      <w:r>
-        <w:rPr>
-          <w:sz w:val="26"/>
-          <w:szCs w:val="26"/>
-        </w:rPr>
-        <w:t>sách</w:t>
+        <w:t>mượnsách</w:t>
       </w:r>
     </w:p>
     <w:p>
@@ -14178,14 +13259,6 @@
                     </w:pPr>
                     <w:r>
                       <w:rPr>
-                        <w:w w:val="101"/>
-                        <w:sz w:val="23"/>
-                        <w:u w:val="single"/>
-                      </w:rPr>
-                      <w:t xml:space="preserve"> </w:t>
-                    </w:r>
-                    <w:r>
-                      <w:rPr>
                         <w:sz w:val="23"/>
                         <w:u w:val="single"/>
                       </w:rPr>
@@ -14439,6 +13512,7 @@
                 </w:txbxContent>
               </v:textbox>
             </v:shape>
+            <w10:wrap type="none"/>
             <w10:anchorlock/>
           </v:group>
         </w:pict>
@@ -14446,10 +13520,10 @@
       <w:r>
         <w:rPr>
           <w:spacing w:val="-18"/>
-          <w:sz w:val="26"/>
-          <w:szCs w:val="26"/>
-        </w:rPr>
-        <w:t xml:space="preserve"> </w:t>
+          <w:position w:val="61"/>
+          <w:sz w:val="26"/>
+          <w:szCs w:val="26"/>
+        </w:rPr>
       </w:r>
       <w:r>
         <w:rPr>
@@ -14458,16 +13532,8 @@
           <w:sz w:val="26"/>
           <w:szCs w:val="26"/>
         </w:rPr>
-      </w:r>
-      <w:r>
-        <w:rPr>
-          <w:spacing w:val="-18"/>
-          <w:position w:val="61"/>
-          <w:sz w:val="26"/>
-          <w:szCs w:val="26"/>
-        </w:rPr>
         <w:pict>
-          <v:shape id="_x0000_s1897" type="#_x0000_t202" style="width:73.2pt;height:26.2pt;mso-left-percent:-10001;mso-top-percent:-10001;mso-position-horizontal:absolute;mso-position-horizontal-relative:char;mso-position-vertical:absolute;mso-position-vertical-relative:line;mso-left-percent:-10001;mso-top-percent:-10001" filled="f" strokeweight=".25397mm">
+          <v:shape id="_x0000_s1897" type="#_x0000_t202" style="width:73.2pt;height:26.2pt;mso-position-horizontal-relative:char;mso-position-vertical-relative:line" filled="f" strokeweight=".25397mm">
             <v:textbox style="mso-next-textbox:#_x0000_s1897" inset="0,0,0,0">
               <w:txbxContent>
                 <w:p>
@@ -14482,6 +13548,7 @@
                 </w:p>
               </w:txbxContent>
             </v:textbox>
+            <w10:wrap type="none"/>
             <w10:anchorlock/>
           </v:shape>
         </w:pict>
@@ -14525,22 +13592,7 @@
           <w:sz w:val="26"/>
           <w:szCs w:val="26"/>
         </w:rPr>
-        <w:t>tả ô xử</w:t>
-      </w:r>
-      <w:r>
-        <w:rPr>
-          <w:spacing w:val="15"/>
-          <w:sz w:val="26"/>
-          <w:szCs w:val="26"/>
-        </w:rPr>
-        <w:t xml:space="preserve"> </w:t>
-      </w:r>
-      <w:r>
-        <w:rPr>
-          <w:sz w:val="26"/>
-          <w:szCs w:val="26"/>
-        </w:rPr>
-        <w:t>lí</w:t>
+        <w:t>tả ô xửlí</w:t>
       </w:r>
     </w:p>
     <w:p>
@@ -14582,14 +13634,6 @@
           <w:szCs w:val="26"/>
         </w:rPr>
         <w:t xml:space="preserve">Tìm độc </w:t>
-      </w:r>
-      <w:r>
-        <w:rPr>
-          <w:spacing w:val="2"/>
-          <w:sz w:val="26"/>
-          <w:szCs w:val="26"/>
-        </w:rPr>
-        <w:t xml:space="preserve"> </w:t>
       </w:r>
       <w:r>
         <w:rPr>
@@ -14784,14 +13828,6 @@
       </w:r>
       <w:r>
         <w:rPr>
-          <w:spacing w:val="6"/>
-          <w:sz w:val="26"/>
-          <w:szCs w:val="26"/>
-        </w:rPr>
-        <w:t xml:space="preserve"> </w:t>
-      </w:r>
-      <w:r>
-        <w:rPr>
           <w:spacing w:val="-4"/>
           <w:sz w:val="26"/>
           <w:szCs w:val="26"/>
@@ -14944,29 +13980,9 @@
                     </w:r>
                     <w:r>
                       <w:rPr>
-                        <w:spacing w:val="-7"/>
-                        <w:sz w:val="23"/>
-                      </w:rPr>
-                      <w:t xml:space="preserve"> </w:t>
-                    </w:r>
-                    <w:r>
-                      <w:rPr>
-                        <w:sz w:val="23"/>
-                      </w:rPr>
-                      <w:t>tắt</w:t>
-                    </w:r>
-                    <w:r>
-                      <w:rPr>
-                        <w:spacing w:val="9"/>
-                        <w:sz w:val="23"/>
-                      </w:rPr>
-                      <w:t xml:space="preserve"> </w:t>
-                    </w:r>
-                    <w:r>
-                      <w:rPr>
-                        <w:sz w:val="23"/>
-                      </w:rPr>
-                      <w:t>:</w:t>
+                        <w:sz w:val="23"/>
+                      </w:rPr>
+                      <w:t>tắt:</w:t>
                     </w:r>
                     <w:r>
                       <w:rPr>
@@ -14974,13 +13990,6 @@
                       </w:rPr>
                       <w:tab/>
                       <w:t>-Nhập thông tin độc</w:t>
-                    </w:r>
-                    <w:r>
-                      <w:rPr>
-                        <w:spacing w:val="30"/>
-                        <w:sz w:val="23"/>
-                      </w:rPr>
-                      <w:t xml:space="preserve"> </w:t>
                     </w:r>
                     <w:r>
                       <w:rPr>
@@ -15092,14 +14101,6 @@
           <w:szCs w:val="26"/>
         </w:rPr>
         <w:t xml:space="preserve">Cập nhật thông tin độc </w:t>
-      </w:r>
-      <w:r>
-        <w:rPr>
-          <w:spacing w:val="17"/>
-          <w:sz w:val="26"/>
-          <w:szCs w:val="26"/>
-        </w:rPr>
-        <w:t xml:space="preserve"> </w:t>
       </w:r>
       <w:r>
         <w:rPr>
@@ -15314,14 +14315,6 @@
       </w:r>
       <w:r>
         <w:rPr>
-          <w:spacing w:val="15"/>
-          <w:sz w:val="26"/>
-          <w:szCs w:val="26"/>
-        </w:rPr>
-        <w:t xml:space="preserve"> </w:t>
-      </w:r>
-      <w:r>
-        <w:rPr>
           <w:spacing w:val="-4"/>
           <w:sz w:val="26"/>
           <w:szCs w:val="26"/>
@@ -15518,22 +14511,7 @@
           <w:sz w:val="26"/>
           <w:szCs w:val="26"/>
         </w:rPr>
-        <w:t>Nhập sách</w:t>
-      </w:r>
-      <w:r>
-        <w:rPr>
-          <w:spacing w:val="55"/>
-          <w:sz w:val="26"/>
-          <w:szCs w:val="26"/>
-        </w:rPr>
-        <w:t xml:space="preserve"> </w:t>
-      </w:r>
-      <w:r>
-        <w:rPr>
-          <w:sz w:val="26"/>
-          <w:szCs w:val="26"/>
-        </w:rPr>
-        <w:t>mới</w:t>
+        <w:t>Nhập sáchmới</w:t>
       </w:r>
     </w:p>
     <w:p>
@@ -15661,20 +14639,7 @@
                       <w:rPr>
                         <w:sz w:val="23"/>
                       </w:rPr>
-                      <w:t>sách</w:t>
-                    </w:r>
-                    <w:r>
-                      <w:rPr>
-                        <w:spacing w:val="56"/>
-                        <w:sz w:val="23"/>
-                      </w:rPr>
-                      <w:t xml:space="preserve"> </w:t>
-                    </w:r>
-                    <w:r>
-                      <w:rPr>
-                        <w:sz w:val="23"/>
-                      </w:rPr>
-                      <w:t>mới</w:t>
+                      <w:t>sáchmới</w:t>
                     </w:r>
                   </w:p>
                   <w:p>
@@ -15762,22 +14727,7 @@
           <w:sz w:val="26"/>
           <w:szCs w:val="26"/>
         </w:rPr>
-        <w:t xml:space="preserve">Thông báo kết </w:t>
-      </w:r>
-      <w:r>
-        <w:rPr>
-          <w:spacing w:val="4"/>
-          <w:sz w:val="26"/>
-          <w:szCs w:val="26"/>
-        </w:rPr>
-        <w:t xml:space="preserve"> </w:t>
-      </w:r>
-      <w:r>
-        <w:rPr>
-          <w:sz w:val="26"/>
-          <w:szCs w:val="26"/>
-        </w:rPr>
-        <w:t>quả</w:t>
+        <w:t>Thông báo kết quả</w:t>
       </w:r>
     </w:p>
     <w:p>
@@ -15829,20 +14779,7 @@
                       <w:rPr>
                         <w:sz w:val="23"/>
                       </w:rPr>
-                      <w:t>lí : Thông báo kết</w:t>
-                    </w:r>
-                    <w:r>
-                      <w:rPr>
-                        <w:spacing w:val="51"/>
-                        <w:sz w:val="23"/>
-                      </w:rPr>
-                      <w:t xml:space="preserve"> </w:t>
-                    </w:r>
-                    <w:r>
-                      <w:rPr>
-                        <w:sz w:val="23"/>
-                      </w:rPr>
-                      <w:t>quả</w:t>
+                      <w:t>lí : Thông báo kếtquả</w:t>
                     </w:r>
                   </w:p>
                 </w:txbxContent>
@@ -15897,20 +14834,7 @@
                       <w:rPr>
                         <w:sz w:val="23"/>
                       </w:rPr>
-                      <w:t>quả nhập sách</w:t>
-                    </w:r>
-                    <w:r>
-                      <w:rPr>
-                        <w:spacing w:val="50"/>
-                        <w:sz w:val="23"/>
-                      </w:rPr>
-                      <w:t xml:space="preserve"> </w:t>
-                    </w:r>
-                    <w:r>
-                      <w:rPr>
-                        <w:sz w:val="23"/>
-                      </w:rPr>
-                      <w:t>mới</w:t>
+                      <w:t>quả nhập sáchmới</w:t>
                     </w:r>
                   </w:p>
                   <w:p>
@@ -15999,22 +14923,7 @@
           <w:sz w:val="26"/>
           <w:szCs w:val="26"/>
         </w:rPr>
-        <w:t xml:space="preserve">Tìm kiếm </w:t>
-      </w:r>
-      <w:r>
-        <w:rPr>
-          <w:spacing w:val="2"/>
-          <w:sz w:val="26"/>
-          <w:szCs w:val="26"/>
-        </w:rPr>
-        <w:t xml:space="preserve"> </w:t>
-      </w:r>
-      <w:r>
-        <w:rPr>
-          <w:sz w:val="26"/>
-          <w:szCs w:val="26"/>
-        </w:rPr>
-        <w:t>sách</w:t>
+        <w:t>Tìm kiếm sách</w:t>
       </w:r>
     </w:p>
     <w:p>
@@ -16123,20 +15032,7 @@
                       <w:rPr>
                         <w:sz w:val="23"/>
                       </w:rPr>
-                      <w:t>sách có hay</w:t>
-                    </w:r>
-                    <w:r>
-                      <w:rPr>
-                        <w:spacing w:val="54"/>
-                        <w:sz w:val="23"/>
-                      </w:rPr>
-                      <w:t xml:space="preserve"> </w:t>
-                    </w:r>
-                    <w:r>
-                      <w:rPr>
-                        <w:sz w:val="23"/>
-                      </w:rPr>
-                      <w:t>không</w:t>
+                      <w:t>sách có haykhông</w:t>
                     </w:r>
                   </w:p>
                   <w:p>
@@ -16207,7 +15103,6 @@
           <w:sz w:val="26"/>
           <w:szCs w:val="26"/>
         </w:rPr>
-        <w:t xml:space="preserve"> </w:t>
       </w:r>
       <w:r>
         <w:rPr>
@@ -16215,15 +15110,8 @@
           <w:sz w:val="26"/>
           <w:szCs w:val="26"/>
         </w:rPr>
-      </w:r>
-      <w:r>
-        <w:rPr>
-          <w:spacing w:val="-49"/>
-          <w:sz w:val="26"/>
-          <w:szCs w:val="26"/>
-        </w:rPr>
         <w:pict>
-          <v:shape id="_x0000_s1896" type="#_x0000_t202" style="width:431.05pt;height:13.95pt;mso-left-percent:-10001;mso-top-percent:-10001;mso-position-horizontal:absolute;mso-position-horizontal-relative:char;mso-position-vertical:absolute;mso-position-vertical-relative:line;mso-left-percent:-10001;mso-top-percent:-10001" filled="f" strokeweight=".48pt">
+          <v:shape id="_x0000_s1896" type="#_x0000_t202" style="width:431.05pt;height:13.95pt;mso-position-horizontal-relative:char;mso-position-vertical-relative:line" filled="f" strokeweight=".48pt">
             <v:textbox style="mso-next-textbox:#_x0000_s1896" inset="0,0,0,0">
               <w:txbxContent>
                 <w:p>
@@ -16238,6 +15126,7 @@
                 </w:p>
               </w:txbxContent>
             </v:textbox>
+            <w10:wrap type="none"/>
             <w10:anchorlock/>
           </v:shape>
         </w:pict>
@@ -16306,14 +15195,6 @@
           <w:szCs w:val="26"/>
         </w:rPr>
         <w:t xml:space="preserve">độc </w:t>
-      </w:r>
-      <w:r>
-        <w:rPr>
-          <w:spacing w:val="30"/>
-          <w:sz w:val="26"/>
-          <w:szCs w:val="26"/>
-        </w:rPr>
-        <w:t xml:space="preserve"> </w:t>
       </w:r>
       <w:r>
         <w:rPr>
@@ -16511,22 +15392,7 @@
           <w:sz w:val="26"/>
           <w:szCs w:val="26"/>
         </w:rPr>
-        <w:t xml:space="preserve">Lập phiếu </w:t>
-      </w:r>
-      <w:r>
-        <w:rPr>
-          <w:spacing w:val="3"/>
-          <w:sz w:val="26"/>
-          <w:szCs w:val="26"/>
-        </w:rPr>
-        <w:t xml:space="preserve"> </w:t>
-      </w:r>
-      <w:r>
-        <w:rPr>
-          <w:sz w:val="26"/>
-          <w:szCs w:val="26"/>
-        </w:rPr>
-        <w:t>mượn</w:t>
+        <w:t>Lập phiếu mượn</w:t>
       </w:r>
     </w:p>
     <w:p>
@@ -16655,20 +15521,7 @@
                       <w:rPr>
                         <w:sz w:val="23"/>
                       </w:rPr>
-                      <w:t>mượn từ các thông tin vừa</w:t>
-                    </w:r>
-                    <w:r>
-                      <w:rPr>
-                        <w:spacing w:val="55"/>
-                        <w:sz w:val="23"/>
-                      </w:rPr>
-                      <w:t xml:space="preserve"> </w:t>
-                    </w:r>
-                    <w:r>
-                      <w:rPr>
-                        <w:sz w:val="23"/>
-                      </w:rPr>
-                      <w:t>nhập</w:t>
+                      <w:t>mượn từ các thông tin vừanhập</w:t>
                     </w:r>
                   </w:p>
                   <w:p>
@@ -16690,20 +15543,7 @@
                       <w:rPr>
                         <w:sz w:val="23"/>
                       </w:rPr>
-                      <w:t>Thông báo đã tạo phiếu mượn</w:t>
-                    </w:r>
-                    <w:r>
-                      <w:rPr>
-                        <w:spacing w:val="35"/>
-                        <w:sz w:val="23"/>
-                      </w:rPr>
-                      <w:t xml:space="preserve"> </w:t>
-                    </w:r>
-                    <w:r>
-                      <w:rPr>
-                        <w:sz w:val="23"/>
-                      </w:rPr>
-                      <w:t>mới</w:t>
+                      <w:t>Thông báo đã tạo phiếu mượnmới</w:t>
                     </w:r>
                   </w:p>
                 </w:txbxContent>
@@ -16915,22 +15755,7 @@
           <w:sz w:val="26"/>
           <w:szCs w:val="26"/>
         </w:rPr>
-        <w:t xml:space="preserve">Cập nhật thông tin phiếu </w:t>
-      </w:r>
-      <w:r>
-        <w:rPr>
-          <w:spacing w:val="16"/>
-          <w:sz w:val="26"/>
-          <w:szCs w:val="26"/>
-        </w:rPr>
-        <w:t xml:space="preserve"> </w:t>
-      </w:r>
-      <w:r>
-        <w:rPr>
-          <w:sz w:val="26"/>
-          <w:szCs w:val="26"/>
-        </w:rPr>
-        <w:t>mượn</w:t>
+        <w:t>Cập nhật thông tin phiếu mượn</w:t>
       </w:r>
     </w:p>
     <w:p>
@@ -16982,20 +15807,7 @@
                       <w:rPr>
                         <w:sz w:val="23"/>
                       </w:rPr>
-                      <w:t>lí : Cập nhật thông tin phiếu</w:t>
-                    </w:r>
-                    <w:r>
-                      <w:rPr>
-                        <w:spacing w:val="57"/>
-                        <w:sz w:val="23"/>
-                      </w:rPr>
-                      <w:t xml:space="preserve"> </w:t>
-                    </w:r>
-                    <w:r>
-                      <w:rPr>
-                        <w:sz w:val="23"/>
-                      </w:rPr>
-                      <w:t>mượn</w:t>
+                      <w:t>lí : Cập nhật thông tin phiếumượn</w:t>
                     </w:r>
                   </w:p>
                 </w:txbxContent>
@@ -17140,22 +15952,7 @@
           <w:sz w:val="26"/>
           <w:szCs w:val="26"/>
         </w:rPr>
-        <w:t xml:space="preserve">Xóa thông tin phiếu </w:t>
-      </w:r>
-      <w:r>
-        <w:rPr>
-          <w:spacing w:val="9"/>
-          <w:sz w:val="26"/>
-          <w:szCs w:val="26"/>
-        </w:rPr>
-        <w:t xml:space="preserve"> </w:t>
-      </w:r>
-      <w:r>
-        <w:rPr>
-          <w:sz w:val="26"/>
-          <w:szCs w:val="26"/>
-        </w:rPr>
-        <w:t>mượn</w:t>
+        <w:t>Xóa thông tin phiếu mượn</w:t>
       </w:r>
     </w:p>
     <w:p>
@@ -17207,20 +16004,7 @@
                       <w:rPr>
                         <w:sz w:val="23"/>
                       </w:rPr>
-                      <w:t>lí : thông tin phiếu</w:t>
-                    </w:r>
-                    <w:r>
-                      <w:rPr>
-                        <w:spacing w:val="51"/>
-                        <w:sz w:val="23"/>
-                      </w:rPr>
-                      <w:t xml:space="preserve"> </w:t>
-                    </w:r>
-                    <w:r>
-                      <w:rPr>
-                        <w:sz w:val="23"/>
-                      </w:rPr>
-                      <w:t>mượn</w:t>
+                      <w:t>lí : thông tin phiếumượn</w:t>
                     </w:r>
                   </w:p>
                 </w:txbxContent>
@@ -17350,22 +16134,7 @@
           <w:sz w:val="26"/>
           <w:szCs w:val="26"/>
         </w:rPr>
-        <w:t xml:space="preserve">Lập phiếu  trả </w:t>
-      </w:r>
-      <w:r>
-        <w:rPr>
-          <w:spacing w:val="2"/>
-          <w:sz w:val="26"/>
-          <w:szCs w:val="26"/>
-        </w:rPr>
-        <w:t xml:space="preserve"> </w:t>
-      </w:r>
-      <w:r>
-        <w:rPr>
-          <w:sz w:val="26"/>
-          <w:szCs w:val="26"/>
-        </w:rPr>
-        <w:t>sách</w:t>
+        <w:t>Lập phiếu  trả sách</w:t>
       </w:r>
     </w:p>
     <w:p>
@@ -17542,6 +16311,7 @@
                 </w:txbxContent>
               </v:textbox>
             </v:shape>
+            <w10:wrap type="none"/>
             <w10:anchorlock/>
           </v:group>
         </w:pict>
@@ -17609,22 +16379,7 @@
           <w:sz w:val="26"/>
           <w:szCs w:val="26"/>
         </w:rPr>
-        <w:t xml:space="preserve">tình trạng </w:t>
-      </w:r>
-      <w:r>
-        <w:rPr>
-          <w:spacing w:val="38"/>
-          <w:sz w:val="26"/>
-          <w:szCs w:val="26"/>
-        </w:rPr>
-        <w:t xml:space="preserve"> </w:t>
-      </w:r>
-      <w:r>
-        <w:rPr>
-          <w:sz w:val="26"/>
-          <w:szCs w:val="26"/>
-        </w:rPr>
-        <w:t>sách</w:t>
+        <w:t>tình trạng sách</w:t>
       </w:r>
     </w:p>
     <w:p>
@@ -17722,13 +16477,6 @@
                     </w:r>
                     <w:r>
                       <w:rPr>
-                        <w:spacing w:val="50"/>
-                        <w:sz w:val="23"/>
-                      </w:rPr>
-                      <w:t xml:space="preserve"> </w:t>
-                    </w:r>
-                    <w:r>
-                      <w:rPr>
                         <w:spacing w:val="-3"/>
                         <w:sz w:val="23"/>
                       </w:rPr>
@@ -17866,22 +16614,7 @@
           <w:sz w:val="26"/>
           <w:szCs w:val="26"/>
         </w:rPr>
-        <w:t xml:space="preserve">báo cáo tình hình nhập </w:t>
-      </w:r>
-      <w:r>
-        <w:rPr>
-          <w:spacing w:val="17"/>
-          <w:sz w:val="26"/>
-          <w:szCs w:val="26"/>
-        </w:rPr>
-        <w:t xml:space="preserve"> </w:t>
-      </w:r>
-      <w:r>
-        <w:rPr>
-          <w:sz w:val="26"/>
-          <w:szCs w:val="26"/>
-        </w:rPr>
-        <w:t>sách</w:t>
+        <w:t>báo cáo tình hình nhập sách</w:t>
       </w:r>
     </w:p>
     <w:p>
@@ -18051,22 +16784,7 @@
           <w:sz w:val="26"/>
           <w:szCs w:val="26"/>
         </w:rPr>
-        <w:t>In báo</w:t>
-      </w:r>
-      <w:r>
-        <w:rPr>
-          <w:spacing w:val="51"/>
-          <w:sz w:val="26"/>
-          <w:szCs w:val="26"/>
-        </w:rPr>
-        <w:t xml:space="preserve"> </w:t>
-      </w:r>
-      <w:r>
-        <w:rPr>
-          <w:sz w:val="26"/>
-          <w:szCs w:val="26"/>
-        </w:rPr>
-        <w:t>cáo</w:t>
+        <w:t>In báocáo</w:t>
       </w:r>
     </w:p>
     <w:p>
@@ -18129,13 +16847,6 @@
                     </w:r>
                     <w:r>
                       <w:rPr>
-                        <w:spacing w:val="47"/>
-                        <w:sz w:val="23"/>
-                      </w:rPr>
-                      <w:t xml:space="preserve"> </w:t>
-                    </w:r>
-                    <w:r>
-                      <w:rPr>
                         <w:sz w:val="23"/>
                       </w:rPr>
                       <w:t>cáo</w:t>
@@ -18253,22 +16964,7 @@
           <w:sz w:val="26"/>
           <w:szCs w:val="26"/>
         </w:rPr>
-        <w:t xml:space="preserve">báo cáo tình hình mượn </w:t>
-      </w:r>
-      <w:r>
-        <w:rPr>
-          <w:spacing w:val="12"/>
-          <w:sz w:val="26"/>
-          <w:szCs w:val="26"/>
-        </w:rPr>
-        <w:t xml:space="preserve"> </w:t>
-      </w:r>
-      <w:r>
-        <w:rPr>
-          <w:sz w:val="26"/>
-          <w:szCs w:val="26"/>
-        </w:rPr>
-        <w:t>sách</w:t>
+        <w:t>báo cáo tình hình mượn sách</w:t>
       </w:r>
     </w:p>
     <w:p>
@@ -18364,20 +17060,7 @@
                       <w:rPr>
                         <w:sz w:val="23"/>
                       </w:rPr>
-                      <w:t>DDL ra :</w:t>
-                    </w:r>
-                    <w:r>
-                      <w:rPr>
-                        <w:spacing w:val="50"/>
-                        <w:sz w:val="23"/>
-                      </w:rPr>
-                      <w:t xml:space="preserve"> </w:t>
-                    </w:r>
-                    <w:r>
-                      <w:rPr>
-                        <w:sz w:val="23"/>
-                      </w:rPr>
-                      <w:t>MaSach,TenSach,NgayMuon,NgayTra</w:t>
+                      <w:t>DDL ra :MaSach,TenSach,NgayMuon,NgayTra</w:t>
                     </w:r>
                   </w:p>
                   <w:p>
@@ -18467,22 +17150,7 @@
           <w:sz w:val="26"/>
           <w:szCs w:val="26"/>
         </w:rPr>
-        <w:t>In báo</w:t>
-      </w:r>
-      <w:r>
-        <w:rPr>
-          <w:spacing w:val="51"/>
-          <w:sz w:val="26"/>
-          <w:szCs w:val="26"/>
-        </w:rPr>
-        <w:t xml:space="preserve"> </w:t>
-      </w:r>
-      <w:r>
-        <w:rPr>
-          <w:sz w:val="26"/>
-          <w:szCs w:val="26"/>
-        </w:rPr>
-        <w:t>cáo</w:t>
+        <w:t>In báocáo</w:t>
       </w:r>
     </w:p>
     <w:p>
@@ -18583,13 +17251,6 @@
                     </w:r>
                     <w:r>
                       <w:rPr>
-                        <w:spacing w:val="47"/>
-                        <w:sz w:val="23"/>
-                      </w:rPr>
-                      <w:t xml:space="preserve"> </w:t>
-                    </w:r>
-                    <w:r>
-                      <w:rPr>
                         <w:sz w:val="23"/>
                       </w:rPr>
                       <w:t>cáo</w:t>
@@ -18655,6 +17316,7 @@
                 </w:txbxContent>
               </v:textbox>
             </v:shape>
+            <w10:wrap type="none"/>
             <w10:anchorlock/>
           </v:group>
         </w:pict>
@@ -18892,14 +17554,6 @@
           <w:szCs w:val="26"/>
         </w:rPr>
         <w:t xml:space="preserve">liệu </w:t>
-      </w:r>
-      <w:r>
-        <w:rPr>
-          <w:spacing w:val="1"/>
-          <w:sz w:val="26"/>
-          <w:szCs w:val="26"/>
-        </w:rPr>
-        <w:t xml:space="preserve"> </w:t>
       </w:r>
       <w:r>
         <w:rPr>
@@ -19058,14 +17712,6 @@
           <w:szCs w:val="26"/>
         </w:rPr>
         <w:t>liệu</w:t>
-      </w:r>
-      <w:r>
-        <w:rPr>
-          <w:spacing w:val="43"/>
-          <w:sz w:val="26"/>
-          <w:szCs w:val="26"/>
-        </w:rPr>
-        <w:t xml:space="preserve"> </w:t>
       </w:r>
       <w:r>
         <w:rPr>
@@ -19460,6 +18106,7 @@
         <w:pict>
           <v:group id="_x0000_s1370" style="width:3.4pt;height:.5pt;mso-position-horizontal-relative:char;mso-position-vertical-relative:line" coordsize="68,10">
             <v:line id="_x0000_s1371" style="position:absolute" from="5,5" to="63,5" strokeweight=".48pt"/>
+            <w10:wrap type="none"/>
             <w10:anchorlock/>
           </v:group>
         </w:pict>
@@ -19510,7 +18157,7 @@
           <w:left w:w="0" w:type="dxa"/>
           <w:right w:w="0" w:type="dxa"/>
         </w:tblCellMar>
-        <w:tblLook w:val="01E0" w:firstRow="1" w:lastRow="1" w:firstColumn="1" w:lastColumn="1" w:noHBand="0" w:noVBand="0"/>
+        <w:tblLook w:val="01E0"/>
       </w:tblPr>
       <w:tblGrid>
         <w:gridCol w:w="696"/>
@@ -20130,14 +18777,6 @@
       </w:r>
       <w:r>
         <w:rPr>
-          <w:spacing w:val="-2"/>
-          <w:sz w:val="26"/>
-          <w:szCs w:val="26"/>
-        </w:rPr>
-        <w:t xml:space="preserve"> </w:t>
-      </w:r>
-      <w:r>
-        <w:rPr>
           <w:sz w:val="26"/>
           <w:szCs w:val="26"/>
         </w:rPr>
@@ -20277,15 +18916,6 @@
       </w:r>
       <w:r>
         <w:rPr>
-          <w:spacing w:val="38"/>
-          <w:sz w:val="26"/>
-          <w:szCs w:val="26"/>
-          <w:u w:val="none"/>
-        </w:rPr>
-        <w:t xml:space="preserve"> </w:t>
-      </w:r>
-      <w:r>
-        <w:rPr>
           <w:spacing w:val="-4"/>
           <w:sz w:val="26"/>
           <w:szCs w:val="26"/>
@@ -20332,14 +18962,6 @@
           <w:szCs w:val="26"/>
         </w:rPr>
         <w:t>mức</w:t>
-      </w:r>
-      <w:r>
-        <w:rPr>
-          <w:spacing w:val="41"/>
-          <w:sz w:val="26"/>
-          <w:szCs w:val="26"/>
-        </w:rPr>
-        <w:t xml:space="preserve"> </w:t>
       </w:r>
       <w:r>
         <w:rPr>
@@ -20646,14 +19268,6 @@
           <w:szCs w:val="26"/>
         </w:rPr>
         <w:t>Chuẩn hóa các quan</w:t>
-      </w:r>
-      <w:r>
-        <w:rPr>
-          <w:spacing w:val="26"/>
-          <w:sz w:val="26"/>
-          <w:szCs w:val="26"/>
-        </w:rPr>
-        <w:t xml:space="preserve"> </w:t>
       </w:r>
       <w:r>
         <w:rPr>
@@ -21340,6 +19954,7 @@
                 </w:txbxContent>
               </v:textbox>
             </v:shape>
+            <w10:wrap type="none"/>
             <w10:anchorlock/>
           </v:group>
         </w:pict>
@@ -21477,7 +20092,7 @@
           <w:left w:w="0" w:type="dxa"/>
           <w:right w:w="0" w:type="dxa"/>
         </w:tblCellMar>
-        <w:tblLook w:val="01E0" w:firstRow="1" w:lastRow="1" w:firstColumn="1" w:lastColumn="1" w:noHBand="0" w:noVBand="0"/>
+        <w:tblLook w:val="01E0"/>
       </w:tblPr>
       <w:tblGrid>
         <w:gridCol w:w="5266"/>
@@ -21525,30 +20140,7 @@
                 <w:sz w:val="26"/>
                 <w:szCs w:val="26"/>
               </w:rPr>
-              <w:t>Cập nhật thông tin</w:t>
-            </w:r>
-            <w:r>
-              <w:rPr>
-                <w:spacing w:val="51"/>
-                <w:sz w:val="26"/>
-                <w:szCs w:val="26"/>
-              </w:rPr>
-              <w:t xml:space="preserve"> </w:t>
-            </w:r>
-            <w:r>
-              <w:rPr>
-                <w:sz w:val="26"/>
-                <w:szCs w:val="26"/>
-              </w:rPr>
-              <w:t>độc</w:t>
-            </w:r>
-            <w:r>
-              <w:rPr>
-                <w:spacing w:val="5"/>
-                <w:sz w:val="26"/>
-                <w:szCs w:val="26"/>
-              </w:rPr>
-              <w:t xml:space="preserve"> </w:t>
+              <w:t>Cập nhật thông tinđộc</w:t>
             </w:r>
             <w:r>
               <w:rPr>
@@ -21586,22 +20178,7 @@
                 <w:sz w:val="26"/>
                 <w:szCs w:val="26"/>
               </w:rPr>
-              <w:t>lý</w:t>
-            </w:r>
-            <w:r>
-              <w:rPr>
-                <w:spacing w:val="25"/>
-                <w:sz w:val="26"/>
-                <w:szCs w:val="26"/>
-              </w:rPr>
-              <w:t xml:space="preserve"> </w:t>
-            </w:r>
-            <w:r>
-              <w:rPr>
-                <w:sz w:val="26"/>
-                <w:szCs w:val="26"/>
-              </w:rPr>
-              <w:t>1.3</w:t>
+              <w:t>lý1.3</w:t>
             </w:r>
           </w:p>
         </w:tc>
@@ -21793,24 +20370,7 @@
                 <w:sz w:val="26"/>
                 <w:szCs w:val="26"/>
               </w:rPr>
-              <w:t>Khi</w:t>
-            </w:r>
-            <w:r>
-              <w:rPr>
-                <w:spacing w:val="-1"/>
-                <w:position w:val="1"/>
-                <w:sz w:val="26"/>
-                <w:szCs w:val="26"/>
-              </w:rPr>
-              <w:t xml:space="preserve"> </w:t>
-            </w:r>
-            <w:r>
-              <w:rPr>
-                <w:position w:val="1"/>
-                <w:sz w:val="26"/>
-                <w:szCs w:val="26"/>
-              </w:rPr>
-              <w:t>chưa</w:t>
+              <w:t>Khichưa</w:t>
             </w:r>
             <w:r>
               <w:rPr>
@@ -21826,41 +20386,7 @@
                 <w:sz w:val="26"/>
                 <w:szCs w:val="26"/>
               </w:rPr>
-              <w:t>Đọc 1</w:t>
-            </w:r>
-            <w:r>
-              <w:rPr>
-                <w:spacing w:val="3"/>
-                <w:position w:val="-4"/>
-                <w:sz w:val="26"/>
-                <w:szCs w:val="26"/>
-              </w:rPr>
-              <w:t xml:space="preserve"> </w:t>
-            </w:r>
-            <w:r>
-              <w:rPr>
-                <w:position w:val="-4"/>
-                <w:sz w:val="26"/>
-                <w:szCs w:val="26"/>
-              </w:rPr>
-              <w:t xml:space="preserve">dòng </w:t>
-            </w:r>
-            <w:r>
-              <w:rPr>
-                <w:spacing w:val="11"/>
-                <w:position w:val="-4"/>
-                <w:sz w:val="26"/>
-                <w:szCs w:val="26"/>
-              </w:rPr>
-              <w:t xml:space="preserve"> </w:t>
-            </w:r>
-            <w:r>
-              <w:rPr>
-                <w:position w:val="-4"/>
-                <w:sz w:val="26"/>
-                <w:szCs w:val="26"/>
-              </w:rPr>
-              <w:t>d</w:t>
+              <w:t>Đọc 1dòng d</w:t>
             </w:r>
             <w:r>
               <w:rPr>
@@ -21875,46 +20401,15 @@
                 <w:sz w:val="26"/>
                 <w:szCs w:val="26"/>
               </w:rPr>
-              <w:t>Nếu</w:t>
+              <w:t>Nếud.MaDocGoa=z</w:t>
             </w:r>
             <w:r>
               <w:rPr>
-                <w:spacing w:val="23"/>
-                <w:sz w:val="26"/>
-                <w:szCs w:val="26"/>
-              </w:rPr>
-              <w:t xml:space="preserve"> </w:t>
-            </w:r>
-            <w:r>
-              <w:rPr>
-                <w:sz w:val="26"/>
-                <w:szCs w:val="26"/>
-              </w:rPr>
-              <w:t>d.MaDocGoa=z</w:t>
-            </w:r>
-            <w:r>
-              <w:rPr>
-                <w:w w:val="101"/>
-                <w:sz w:val="26"/>
-                <w:szCs w:val="26"/>
-              </w:rPr>
-              <w:t xml:space="preserve"> </w:t>
-            </w:r>
-            <w:r>
-              <w:rPr>
                 <w:spacing w:val="-4"/>
                 <w:sz w:val="26"/>
                 <w:szCs w:val="26"/>
               </w:rPr>
               <w:t>hết</w:t>
-            </w:r>
-            <w:r>
-              <w:rPr>
-                <w:spacing w:val="21"/>
-                <w:sz w:val="26"/>
-                <w:szCs w:val="26"/>
-              </w:rPr>
-              <w:t xml:space="preserve"> </w:t>
             </w:r>
             <w:r>
               <w:rPr>
@@ -22244,30 +20739,7 @@
           <w:sz w:val="26"/>
           <w:szCs w:val="26"/>
         </w:rPr>
-        <w:t>lý Xóa thông tin</w:t>
-      </w:r>
-      <w:r>
-        <w:rPr>
-          <w:spacing w:val="49"/>
-          <w:sz w:val="26"/>
-          <w:szCs w:val="26"/>
-        </w:rPr>
-        <w:t xml:space="preserve"> </w:t>
-      </w:r>
-      <w:r>
-        <w:rPr>
-          <w:sz w:val="26"/>
-          <w:szCs w:val="26"/>
-        </w:rPr>
-        <w:t>độc</w:t>
-      </w:r>
-      <w:r>
-        <w:rPr>
-          <w:spacing w:val="6"/>
-          <w:sz w:val="26"/>
-          <w:szCs w:val="26"/>
-        </w:rPr>
-        <w:t xml:space="preserve"> </w:t>
+        <w:t>lý Xóa thông tinđộc</w:t>
       </w:r>
       <w:r>
         <w:rPr>
@@ -22299,14 +20771,6 @@
           <w:szCs w:val="26"/>
         </w:rPr>
         <w:t>lý</w:t>
-      </w:r>
-      <w:r>
-        <w:rPr>
-          <w:spacing w:val="8"/>
-          <w:sz w:val="26"/>
-          <w:szCs w:val="26"/>
-        </w:rPr>
-        <w:t xml:space="preserve"> </w:t>
       </w:r>
       <w:r>
         <w:rPr>
@@ -22739,37 +21203,7 @@
           <w:sz w:val="26"/>
           <w:szCs w:val="26"/>
         </w:rPr>
-        <w:t>Nhập</w:t>
-      </w:r>
-      <w:r>
-        <w:rPr>
-          <w:spacing w:val="36"/>
-          <w:sz w:val="26"/>
-          <w:szCs w:val="26"/>
-        </w:rPr>
-        <w:t xml:space="preserve"> </w:t>
-      </w:r>
-      <w:r>
-        <w:rPr>
-          <w:sz w:val="26"/>
-          <w:szCs w:val="26"/>
-        </w:rPr>
-        <w:t>sách</w:t>
-      </w:r>
-      <w:r>
-        <w:rPr>
-          <w:spacing w:val="6"/>
-          <w:sz w:val="26"/>
-          <w:szCs w:val="26"/>
-        </w:rPr>
-        <w:t xml:space="preserve"> </w:t>
-      </w:r>
-      <w:r>
-        <w:rPr>
-          <w:sz w:val="26"/>
-          <w:szCs w:val="26"/>
-        </w:rPr>
-        <w:t>mới</w:t>
+        <w:t>Nhậpsáchmới</w:t>
       </w:r>
       <w:r>
         <w:rPr>
@@ -22792,22 +21226,7 @@
           <w:sz w:val="26"/>
           <w:szCs w:val="26"/>
         </w:rPr>
-        <w:t>lý</w:t>
-      </w:r>
-      <w:r>
-        <w:rPr>
-          <w:spacing w:val="21"/>
-          <w:sz w:val="26"/>
-          <w:szCs w:val="26"/>
-        </w:rPr>
-        <w:t xml:space="preserve"> </w:t>
-      </w:r>
-      <w:r>
-        <w:rPr>
-          <w:sz w:val="26"/>
-          <w:szCs w:val="26"/>
-        </w:rPr>
-        <w:t>2.1</w:t>
+        <w:t>lý2.1</w:t>
       </w:r>
     </w:p>
     <w:p>
@@ -22907,22 +21326,7 @@
           <w:sz w:val="26"/>
           <w:szCs w:val="26"/>
         </w:rPr>
-        <w:t>MaSach</w:t>
-      </w:r>
-      <w:r>
-        <w:rPr>
-          <w:spacing w:val="2"/>
-          <w:sz w:val="26"/>
-          <w:szCs w:val="26"/>
-        </w:rPr>
-        <w:t xml:space="preserve"> </w:t>
-      </w:r>
-      <w:r>
-        <w:rPr>
-          <w:sz w:val="26"/>
-          <w:szCs w:val="26"/>
-        </w:rPr>
-        <w:t>=x</w:t>
+        <w:t>MaSach=x</w:t>
       </w:r>
       <w:r>
         <w:rPr>
@@ -22934,14 +21338,6 @@
       </w:r>
       <w:r>
         <w:rPr>
-          <w:spacing w:val="9"/>
-          <w:sz w:val="26"/>
-          <w:szCs w:val="26"/>
-        </w:rPr>
-        <w:t xml:space="preserve"> </w:t>
-      </w:r>
-      <w:r>
-        <w:rPr>
           <w:spacing w:val="3"/>
           <w:sz w:val="26"/>
           <w:szCs w:val="26"/>
@@ -22950,47 +21346,10 @@
       </w:r>
       <w:r>
         <w:rPr>
-          <w:w w:val="101"/>
-          <w:sz w:val="26"/>
-          <w:szCs w:val="26"/>
-        </w:rPr>
-        <w:t xml:space="preserve"> </w:t>
-      </w:r>
-      <w:r>
-        <w:rPr>
-          <w:sz w:val="26"/>
-          <w:szCs w:val="26"/>
-        </w:rPr>
-        <w:t xml:space="preserve">TacGia = z </w:t>
-      </w:r>
-      <w:r>
-        <w:rPr>
-          <w:sz w:val="26"/>
-          <w:szCs w:val="26"/>
-        </w:rPr>
-        <w:t xml:space="preserve">    </w:t>
-      </w:r>
-      <w:r>
-        <w:rPr>
-          <w:sz w:val="26"/>
-          <w:szCs w:val="26"/>
-        </w:rPr>
-        <w:t>NhaXuatBan=m NamXuatBan =n   NgayNhap</w:t>
-      </w:r>
-      <w:r>
-        <w:rPr>
-          <w:spacing w:val="34"/>
-          <w:sz w:val="26"/>
-          <w:szCs w:val="26"/>
-        </w:rPr>
-        <w:t xml:space="preserve"> </w:t>
-      </w:r>
-      <w:r>
-        <w:rPr>
-          <w:sz w:val="26"/>
-          <w:szCs w:val="26"/>
-        </w:rPr>
-        <w:t>=p</w:t>
+          <w:sz w:val="26"/>
+          <w:szCs w:val="26"/>
+        </w:rPr>
+        <w:t>TacGia = z NhaXuatBan=m NamXuatBan =n   NgayNhap=p</w:t>
       </w:r>
     </w:p>
     <w:p>
@@ -23008,21 +21367,7 @@
           <w:sz w:val="26"/>
           <w:szCs w:val="26"/>
         </w:rPr>
-        <w:t xml:space="preserve">TinhTrangSach = t </w:t>
-      </w:r>
-      <w:r>
-        <w:rPr>
-          <w:sz w:val="26"/>
-          <w:szCs w:val="26"/>
-        </w:rPr>
-        <w:t xml:space="preserve"> </w:t>
-      </w:r>
-      <w:r>
-        <w:rPr>
-          <w:sz w:val="26"/>
-          <w:szCs w:val="26"/>
-        </w:rPr>
-        <w:t>MaLoaiSach = u TenTheLoai = v</w:t>
+        <w:t>TinhTrangSach = t MaLoaiSach = u TenTheLoai = v</w:t>
       </w:r>
     </w:p>
     <w:p>
@@ -23196,12 +21541,6 @@
                     <w:t>liệu</w:t>
                   </w:r>
                   <w:r>
-                    <w:rPr>
-                      <w:spacing w:val="51"/>
-                    </w:rPr>
-                    <w:t xml:space="preserve"> </w:t>
-                  </w:r>
-                  <w:r>
                     <w:t>LOAISACH</w:t>
                   </w:r>
                 </w:p>
@@ -23274,29 +21613,11 @@
                     <w:ind w:left="204" w:right="1191" w:hanging="63"/>
                   </w:pPr>
                   <w:r>
-                    <w:t>Tạo dòng d với d.MaSach=x d.TenSach =</w:t>
-                  </w:r>
-                  <w:r>
-                    <w:rPr>
-                      <w:spacing w:val="5"/>
-                    </w:rPr>
-                    <w:t xml:space="preserve"> </w:t>
-                  </w:r>
-                  <w:r>
-                    <w:t>y</w:t>
+                    <w:t>Tạo dòng d với d.MaSach=x d.TenSach =y</w:t>
                   </w:r>
                   <w:r>
                     <w:tab/>
-                    <w:t>d.TacGia =</w:t>
-                  </w:r>
-                  <w:r>
-                    <w:rPr>
-                      <w:spacing w:val="8"/>
-                    </w:rPr>
-                    <w:t xml:space="preserve"> </w:t>
-                  </w:r>
-                  <w:r>
-                    <w:t>z</w:t>
+                    <w:t>d.TacGia =z</w:t>
                   </w:r>
                 </w:p>
                 <w:p>
@@ -23309,38 +21630,11 @@
                     <w:ind w:left="141" w:right="406"/>
                   </w:pPr>
                   <w:r>
-                    <w:t>d.NhaXuatBan = m  d.NamXuatBan = n d.NgayNhap</w:t>
-                  </w:r>
-                  <w:r>
-                    <w:rPr>
-                      <w:spacing w:val="5"/>
-                    </w:rPr>
-                    <w:t xml:space="preserve"> </w:t>
-                  </w:r>
-                  <w:r>
-                    <w:t>=</w:t>
-                  </w:r>
-                  <w:r>
-                    <w:rPr>
-                      <w:spacing w:val="4"/>
-                    </w:rPr>
-                    <w:t xml:space="preserve"> </w:t>
-                  </w:r>
-                  <w:r>
-                    <w:t>p</w:t>
+                    <w:t>d.NhaXuatBan = m  d.NamXuatBan = n d.NgayNhap=p</w:t>
                   </w:r>
                   <w:r>
                     <w:tab/>
-                    <w:t>d.TinhTrangSach =</w:t>
-                  </w:r>
-                  <w:r>
-                    <w:rPr>
-                      <w:spacing w:val="16"/>
-                    </w:rPr>
-                    <w:t xml:space="preserve"> </w:t>
-                  </w:r>
-                  <w:r>
-                    <w:t>t</w:t>
+                    <w:t>d.TinhTrangSach =t</w:t>
                   </w:r>
                 </w:p>
               </w:txbxContent>
@@ -23403,16 +21697,7 @@
                     <w:t xml:space="preserve">vào </w:t>
                   </w:r>
                   <w:r>
-                    <w:t>table</w:t>
-                  </w:r>
-                  <w:r>
-                    <w:rPr>
-                      <w:spacing w:val="51"/>
-                    </w:rPr>
-                    <w:t xml:space="preserve"> </w:t>
-                  </w:r>
-                  <w:r>
-                    <w:t>SACH</w:t>
+                    <w:t>tableSACH</w:t>
                   </w:r>
                 </w:p>
               </w:txbxContent>
@@ -23828,6 +22113,7 @@
                 </w:txbxContent>
               </v:textbox>
             </v:shape>
+            <w10:wrap type="none"/>
             <w10:anchorlock/>
           </v:group>
         </w:pict>
@@ -23969,20 +22255,7 @@
                       <w:rPr>
                         <w:sz w:val="23"/>
                       </w:rPr>
-                      <w:t>Lập phiếu</w:t>
-                    </w:r>
-                    <w:r>
-                      <w:rPr>
-                        <w:spacing w:val="52"/>
-                        <w:sz w:val="23"/>
-                      </w:rPr>
-                      <w:t xml:space="preserve"> </w:t>
-                    </w:r>
-                    <w:r>
-                      <w:rPr>
-                        <w:sz w:val="23"/>
-                      </w:rPr>
-                      <w:t>mượn</w:t>
+                      <w:t>Lập phiếumượn</w:t>
                     </w:r>
                   </w:p>
                 </w:txbxContent>
@@ -24147,6 +22420,7 @@
                 </w:txbxContent>
               </v:textbox>
             </v:shape>
+            <w10:wrap type="none"/>
             <w10:anchorlock/>
           </v:group>
         </w:pict>
@@ -24277,37 +22551,7 @@
           <w:sz w:val="26"/>
           <w:szCs w:val="26"/>
         </w:rPr>
-        <w:t>Cập nhật số sách</w:t>
-      </w:r>
-      <w:r>
-        <w:rPr>
-          <w:spacing w:val="45"/>
-          <w:sz w:val="26"/>
-          <w:szCs w:val="26"/>
-        </w:rPr>
-        <w:t xml:space="preserve"> </w:t>
-      </w:r>
-      <w:r>
-        <w:rPr>
-          <w:sz w:val="26"/>
-          <w:szCs w:val="26"/>
-        </w:rPr>
-        <w:t>đang</w:t>
-      </w:r>
-      <w:r>
-        <w:rPr>
-          <w:spacing w:val="10"/>
-          <w:sz w:val="26"/>
-          <w:szCs w:val="26"/>
-        </w:rPr>
-        <w:t xml:space="preserve"> </w:t>
-      </w:r>
-      <w:r>
-        <w:rPr>
-          <w:sz w:val="26"/>
-          <w:szCs w:val="26"/>
-        </w:rPr>
-        <w:t>mượn</w:t>
+        <w:t>Cập nhật số sáchđangmượn</w:t>
       </w:r>
       <w:r>
         <w:rPr>
@@ -24324,14 +22568,6 @@
           <w:szCs w:val="26"/>
         </w:rPr>
         <w:t>xử lý</w:t>
-      </w:r>
-      <w:r>
-        <w:rPr>
-          <w:spacing w:val="28"/>
-          <w:sz w:val="26"/>
-          <w:szCs w:val="26"/>
-        </w:rPr>
-        <w:t xml:space="preserve"> </w:t>
       </w:r>
       <w:r>
         <w:rPr>
@@ -24880,7 +23116,7 @@
           <w:left w:w="0" w:type="dxa"/>
           <w:right w:w="0" w:type="dxa"/>
         </w:tblCellMar>
-        <w:tblLook w:val="01E0" w:firstRow="1" w:lastRow="1" w:firstColumn="1" w:lastColumn="1" w:noHBand="0" w:noVBand="0"/>
+        <w:tblLook w:val="01E0"/>
       </w:tblPr>
       <w:tblGrid>
         <w:gridCol w:w="5266"/>
@@ -25104,24 +23340,7 @@
                 <w:sz w:val="26"/>
                 <w:szCs w:val="26"/>
               </w:rPr>
-              <w:t>Khi</w:t>
-            </w:r>
-            <w:r>
-              <w:rPr>
-                <w:spacing w:val="-1"/>
-                <w:position w:val="1"/>
-                <w:sz w:val="26"/>
-                <w:szCs w:val="26"/>
-              </w:rPr>
-              <w:t xml:space="preserve"> </w:t>
-            </w:r>
-            <w:r>
-              <w:rPr>
-                <w:position w:val="1"/>
-                <w:sz w:val="26"/>
-                <w:szCs w:val="26"/>
-              </w:rPr>
-              <w:t>chưa</w:t>
+              <w:t>Khichưa</w:t>
             </w:r>
             <w:r>
               <w:rPr>
@@ -25137,41 +23356,7 @@
                 <w:sz w:val="26"/>
                 <w:szCs w:val="26"/>
               </w:rPr>
-              <w:t>Đọc 1</w:t>
-            </w:r>
-            <w:r>
-              <w:rPr>
-                <w:spacing w:val="3"/>
-                <w:position w:val="-4"/>
-                <w:sz w:val="26"/>
-                <w:szCs w:val="26"/>
-              </w:rPr>
-              <w:t xml:space="preserve"> </w:t>
-            </w:r>
-            <w:r>
-              <w:rPr>
-                <w:position w:val="-4"/>
-                <w:sz w:val="26"/>
-                <w:szCs w:val="26"/>
-              </w:rPr>
-              <w:t xml:space="preserve">dòng </w:t>
-            </w:r>
-            <w:r>
-              <w:rPr>
-                <w:spacing w:val="11"/>
-                <w:position w:val="-4"/>
-                <w:sz w:val="26"/>
-                <w:szCs w:val="26"/>
-              </w:rPr>
-              <w:t xml:space="preserve"> </w:t>
-            </w:r>
-            <w:r>
-              <w:rPr>
-                <w:position w:val="-4"/>
-                <w:sz w:val="26"/>
-                <w:szCs w:val="26"/>
-              </w:rPr>
-              <w:t>d</w:t>
+              <w:t>Đọc 1dòng d</w:t>
             </w:r>
             <w:r>
               <w:rPr>
@@ -25186,46 +23371,15 @@
                 <w:sz w:val="26"/>
                 <w:szCs w:val="26"/>
               </w:rPr>
-              <w:t>Nếu</w:t>
+              <w:t>Nếud.MaDocGia=z</w:t>
             </w:r>
             <w:r>
               <w:rPr>
-                <w:spacing w:val="21"/>
-                <w:sz w:val="26"/>
-                <w:szCs w:val="26"/>
-              </w:rPr>
-              <w:t xml:space="preserve"> </w:t>
-            </w:r>
-            <w:r>
-              <w:rPr>
-                <w:sz w:val="26"/>
-                <w:szCs w:val="26"/>
-              </w:rPr>
-              <w:t>d.MaDocGia=z</w:t>
-            </w:r>
-            <w:r>
-              <w:rPr>
-                <w:w w:val="101"/>
-                <w:sz w:val="26"/>
-                <w:szCs w:val="26"/>
-              </w:rPr>
-              <w:t xml:space="preserve"> </w:t>
-            </w:r>
-            <w:r>
-              <w:rPr>
                 <w:spacing w:val="-4"/>
                 <w:sz w:val="26"/>
                 <w:szCs w:val="26"/>
               </w:rPr>
               <w:t>hết</w:t>
-            </w:r>
-            <w:r>
-              <w:rPr>
-                <w:spacing w:val="21"/>
-                <w:sz w:val="26"/>
-                <w:szCs w:val="26"/>
-              </w:rPr>
-              <w:t xml:space="preserve"> </w:t>
             </w:r>
             <w:r>
               <w:rPr>
@@ -25573,37 +23727,7 @@
           <w:sz w:val="26"/>
           <w:szCs w:val="26"/>
         </w:rPr>
-        <w:t>Xóa thông tin</w:t>
-      </w:r>
-      <w:r>
-        <w:rPr>
-          <w:spacing w:val="40"/>
-          <w:sz w:val="26"/>
-          <w:szCs w:val="26"/>
-        </w:rPr>
-        <w:t xml:space="preserve"> </w:t>
-      </w:r>
-      <w:r>
-        <w:rPr>
-          <w:sz w:val="26"/>
-          <w:szCs w:val="26"/>
-        </w:rPr>
-        <w:t>phiếu</w:t>
-      </w:r>
-      <w:r>
-        <w:rPr>
-          <w:spacing w:val="11"/>
-          <w:sz w:val="26"/>
-          <w:szCs w:val="26"/>
-        </w:rPr>
-        <w:t xml:space="preserve"> </w:t>
-      </w:r>
-      <w:r>
-        <w:rPr>
-          <w:sz w:val="26"/>
-          <w:szCs w:val="26"/>
-        </w:rPr>
-        <w:t>mượn</w:t>
+        <w:t>Xóa thông tinphiếumượn</w:t>
       </w:r>
       <w:r>
         <w:rPr>
@@ -25626,22 +23750,7 @@
           <w:sz w:val="26"/>
           <w:szCs w:val="26"/>
         </w:rPr>
-        <w:t>lý</w:t>
-      </w:r>
-      <w:r>
-        <w:rPr>
-          <w:spacing w:val="16"/>
-          <w:sz w:val="26"/>
-          <w:szCs w:val="26"/>
-        </w:rPr>
-        <w:t xml:space="preserve"> </w:t>
-      </w:r>
-      <w:r>
-        <w:rPr>
-          <w:sz w:val="26"/>
-          <w:szCs w:val="26"/>
-        </w:rPr>
-        <w:t>3.7</w:t>
+        <w:t>lý3.7</w:t>
       </w:r>
     </w:p>
     <w:p>
@@ -26141,67 +24250,16 @@
           <w:szCs w:val="26"/>
           <w:lang w:val="fr-FR"/>
         </w:rPr>
-        <w:t>Lập phiếu</w:t>
-      </w:r>
-      <w:r>
-        <w:rPr>
-          <w:spacing w:val="40"/>
+        <w:t>Lập phiếutrảsách</w:t>
+      </w:r>
+      <w:r>
+        <w:rPr>
           <w:sz w:val="26"/>
           <w:szCs w:val="26"/>
           <w:lang w:val="fr-FR"/>
         </w:rPr>
-        <w:t xml:space="preserve"> </w:t>
-      </w:r>
-      <w:r>
-        <w:rPr>
-          <w:sz w:val="26"/>
-          <w:szCs w:val="26"/>
-          <w:lang w:val="fr-FR"/>
-        </w:rPr>
-        <w:t>trả</w:t>
-      </w:r>
-      <w:r>
-        <w:rPr>
-          <w:spacing w:val="5"/>
-          <w:sz w:val="26"/>
-          <w:szCs w:val="26"/>
-          <w:lang w:val="fr-FR"/>
-        </w:rPr>
-        <w:t xml:space="preserve"> </w:t>
-      </w:r>
-      <w:r>
-        <w:rPr>
-          <w:sz w:val="26"/>
-          <w:szCs w:val="26"/>
-          <w:lang w:val="fr-FR"/>
-        </w:rPr>
-        <w:t>sách</w:t>
-      </w:r>
-      <w:r>
-        <w:rPr>
-          <w:sz w:val="26"/>
-          <w:szCs w:val="26"/>
-          <w:lang w:val="fr-FR"/>
-        </w:rPr>
         <w:tab/>
-        <w:t>Ô xử lý</w:t>
-      </w:r>
-      <w:r>
-        <w:rPr>
-          <w:spacing w:val="9"/>
-          <w:sz w:val="26"/>
-          <w:szCs w:val="26"/>
-          <w:lang w:val="fr-FR"/>
-        </w:rPr>
-        <w:t xml:space="preserve"> </w:t>
-      </w:r>
-      <w:r>
-        <w:rPr>
-          <w:sz w:val="26"/>
-          <w:szCs w:val="26"/>
-          <w:lang w:val="fr-FR"/>
-        </w:rPr>
-        <w:t>4.1</w:t>
+        <w:t>Ô xử lý4.1</w:t>
       </w:r>
     </w:p>
     <w:p>
@@ -26950,37 +25008,7 @@
           <w:sz w:val="26"/>
           <w:szCs w:val="26"/>
         </w:rPr>
-        <w:t xml:space="preserve">tình </w:t>
-      </w:r>
-      <w:r>
-        <w:rPr>
-          <w:spacing w:val="24"/>
-          <w:sz w:val="26"/>
-          <w:szCs w:val="26"/>
-        </w:rPr>
-        <w:t xml:space="preserve"> </w:t>
-      </w:r>
-      <w:r>
-        <w:rPr>
-          <w:sz w:val="26"/>
-          <w:szCs w:val="26"/>
-        </w:rPr>
-        <w:t>trạng</w:t>
-      </w:r>
-      <w:r>
-        <w:rPr>
-          <w:spacing w:val="6"/>
-          <w:sz w:val="26"/>
-          <w:szCs w:val="26"/>
-        </w:rPr>
-        <w:t xml:space="preserve"> </w:t>
-      </w:r>
-      <w:r>
-        <w:rPr>
-          <w:sz w:val="26"/>
-          <w:szCs w:val="26"/>
-        </w:rPr>
-        <w:t>sách</w:t>
+        <w:t>tình trạngsách</w:t>
       </w:r>
       <w:r>
         <w:rPr>
@@ -27003,22 +25031,7 @@
           <w:sz w:val="26"/>
           <w:szCs w:val="26"/>
         </w:rPr>
-        <w:t>lý</w:t>
-      </w:r>
-      <w:r>
-        <w:rPr>
-          <w:spacing w:val="21"/>
-          <w:sz w:val="26"/>
-          <w:szCs w:val="26"/>
-        </w:rPr>
-        <w:t xml:space="preserve"> </w:t>
-      </w:r>
-      <w:r>
-        <w:rPr>
-          <w:sz w:val="26"/>
-          <w:szCs w:val="26"/>
-        </w:rPr>
-        <w:t>4.2</w:t>
+        <w:t>lý4.2</w:t>
       </w:r>
     </w:p>
     <w:p>
@@ -27860,7 +25873,7 @@
           <w:left w:w="0" w:type="dxa"/>
           <w:right w:w="0" w:type="dxa"/>
         </w:tblCellMar>
-        <w:tblLook w:val="01E0" w:firstRow="1" w:lastRow="1" w:firstColumn="1" w:lastColumn="1" w:noHBand="0" w:noVBand="0"/>
+        <w:tblLook w:val="01E0"/>
       </w:tblPr>
       <w:tblGrid>
         <w:gridCol w:w="3494"/>
@@ -28467,22 +26480,7 @@
                 <w:sz w:val="26"/>
                 <w:szCs w:val="26"/>
               </w:rPr>
-              <w:t xml:space="preserve">Đóng table </w:t>
-            </w:r>
-            <w:r>
-              <w:rPr>
-                <w:spacing w:val="28"/>
-                <w:sz w:val="26"/>
-                <w:szCs w:val="26"/>
-              </w:rPr>
-              <w:t xml:space="preserve"> </w:t>
-            </w:r>
-            <w:r>
-              <w:rPr>
-                <w:sz w:val="26"/>
-                <w:szCs w:val="26"/>
-              </w:rPr>
-              <w:t>SACH,LOAISACH</w:t>
+              <w:t>Đóng table SACH,LOAISACH</w:t>
             </w:r>
           </w:p>
         </w:tc>
@@ -28645,37 +26643,7 @@
           <w:sz w:val="26"/>
           <w:szCs w:val="26"/>
         </w:rPr>
-        <w:t>Báo cáo tình hình</w:t>
-      </w:r>
-      <w:r>
-        <w:rPr>
-          <w:spacing w:val="53"/>
-          <w:sz w:val="26"/>
-          <w:szCs w:val="26"/>
-        </w:rPr>
-        <w:t xml:space="preserve"> </w:t>
-      </w:r>
-      <w:r>
-        <w:rPr>
-          <w:sz w:val="26"/>
-          <w:szCs w:val="26"/>
-        </w:rPr>
-        <w:t>mượn</w:t>
-      </w:r>
-      <w:r>
-        <w:rPr>
-          <w:spacing w:val="1"/>
-          <w:sz w:val="26"/>
-          <w:szCs w:val="26"/>
-        </w:rPr>
-        <w:t xml:space="preserve"> </w:t>
-      </w:r>
-      <w:r>
-        <w:rPr>
-          <w:sz w:val="26"/>
-          <w:szCs w:val="26"/>
-        </w:rPr>
-        <w:t>sách</w:t>
+        <w:t>Báo cáo tình hìnhmượnsách</w:t>
       </w:r>
       <w:r>
         <w:rPr>
@@ -28698,22 +26666,7 @@
           <w:sz w:val="26"/>
           <w:szCs w:val="26"/>
         </w:rPr>
-        <w:t>lý 6.</w:t>
-      </w:r>
-      <w:r>
-        <w:rPr>
-          <w:spacing w:val="30"/>
-          <w:sz w:val="26"/>
-          <w:szCs w:val="26"/>
-        </w:rPr>
-        <w:t xml:space="preserve"> </w:t>
-      </w:r>
-      <w:r>
-        <w:rPr>
-          <w:sz w:val="26"/>
-          <w:szCs w:val="26"/>
-        </w:rPr>
-        <w:t>1</w:t>
+        <w:t>lý 6.1</w:t>
       </w:r>
     </w:p>
     <w:p>
@@ -29152,24 +27105,7 @@
           <w:szCs w:val="26"/>
           <w:u w:val="none"/>
         </w:rPr>
-        <w:t>giao</w:t>
-      </w:r>
-      <w:r>
-        <w:rPr>
-          <w:spacing w:val="36"/>
-          <w:sz w:val="26"/>
-          <w:szCs w:val="26"/>
-          <w:u w:val="none"/>
-        </w:rPr>
-        <w:t xml:space="preserve"> </w:t>
-      </w:r>
-      <w:r>
-        <w:rPr>
-          <w:sz w:val="26"/>
-          <w:szCs w:val="26"/>
-          <w:u w:val="none"/>
-        </w:rPr>
-        <w:t>diện</w:t>
+        <w:t>giaodiện</w:t>
       </w:r>
     </w:p>
     <w:p>
@@ -29198,22 +27134,7 @@
           <w:szCs w:val="26"/>
         </w:rPr>
         <w:tab/>
-        <w:t>Thiết kế</w:t>
-      </w:r>
-      <w:r>
-        <w:rPr>
-          <w:spacing w:val="14"/>
-          <w:sz w:val="26"/>
-          <w:szCs w:val="26"/>
-        </w:rPr>
-        <w:t xml:space="preserve"> </w:t>
-      </w:r>
-      <w:r>
-        <w:rPr>
-          <w:sz w:val="26"/>
-          <w:szCs w:val="26"/>
-        </w:rPr>
-        <w:t>Menu</w:t>
+        <w:t>Thiết kếMenu</w:t>
       </w:r>
     </w:p>
     <w:p>
@@ -30687,22 +28608,7 @@
                         <w:b/>
                         <w:sz w:val="23"/>
                       </w:rPr>
-                      <w:t>BÁO CÁO TÌNH HÌNH NHẬP</w:t>
-                    </w:r>
-                    <w:r>
-                      <w:rPr>
-                        <w:b/>
-                        <w:spacing w:val="53"/>
-                        <w:sz w:val="23"/>
-                      </w:rPr>
-                      <w:t xml:space="preserve"> </w:t>
-                    </w:r>
-                    <w:r>
-                      <w:rPr>
-                        <w:b/>
-                        <w:sz w:val="23"/>
-                      </w:rPr>
-                      <w:t>SÁCH</w:t>
+                      <w:t>BÁO CÁO TÌNH HÌNH NHẬPSÁCH</w:t>
                     </w:r>
                   </w:p>
                   <w:p>
@@ -30721,29 +28627,7 @@
                         <w:b/>
                         <w:sz w:val="23"/>
                       </w:rPr>
-                      <w:t>Tháng</w:t>
-                    </w:r>
-                    <w:r>
-                      <w:rPr>
-                        <w:b/>
-                        <w:spacing w:val="11"/>
-                        <w:sz w:val="23"/>
-                      </w:rPr>
-                      <w:t xml:space="preserve"> </w:t>
-                    </w:r>
-                    <w:r>
-                      <w:rPr>
-                        <w:b/>
-                        <w:sz w:val="23"/>
-                      </w:rPr>
-                      <w:t>:</w:t>
-                    </w:r>
-                    <w:r>
-                      <w:rPr>
-                        <w:sz w:val="23"/>
-                        <w:u w:val="single"/>
-                      </w:rPr>
-                      <w:t xml:space="preserve"> </w:t>
+                      <w:t>Tháng:</w:t>
                     </w:r>
                     <w:r>
                       <w:rPr>
@@ -30926,22 +28810,7 @@
                         <w:b/>
                         <w:sz w:val="23"/>
                       </w:rPr>
-                      <w:t>BÁO CÁO TÌNH HÌNH MƯỢN</w:t>
-                    </w:r>
-                    <w:r>
-                      <w:rPr>
-                        <w:b/>
-                        <w:spacing w:val="52"/>
-                        <w:sz w:val="23"/>
-                      </w:rPr>
-                      <w:t xml:space="preserve"> </w:t>
-                    </w:r>
-                    <w:r>
-                      <w:rPr>
-                        <w:b/>
-                        <w:sz w:val="23"/>
-                      </w:rPr>
-                      <w:t>SÁCH</w:t>
+                      <w:t>BÁO CÁO TÌNH HÌNH MƯỢNSÁCH</w:t>
                     </w:r>
                   </w:p>
                   <w:p>
@@ -30960,29 +28829,7 @@
                         <w:b/>
                         <w:sz w:val="23"/>
                       </w:rPr>
-                      <w:t>Tháng</w:t>
-                    </w:r>
-                    <w:r>
-                      <w:rPr>
-                        <w:b/>
-                        <w:spacing w:val="11"/>
-                        <w:sz w:val="23"/>
-                      </w:rPr>
-                      <w:t xml:space="preserve"> </w:t>
-                    </w:r>
-                    <w:r>
-                      <w:rPr>
-                        <w:b/>
-                        <w:sz w:val="23"/>
-                      </w:rPr>
-                      <w:t>:</w:t>
-                    </w:r>
-                    <w:r>
-                      <w:rPr>
-                        <w:sz w:val="23"/>
-                        <w:u w:val="single"/>
-                      </w:rPr>
-                      <w:t xml:space="preserve"> </w:t>
+                      <w:t>Tháng:</w:t>
                     </w:r>
                     <w:r>
                       <w:rPr>
@@ -31133,7 +28980,7 @@
           <w:left w:w="0" w:type="dxa"/>
           <w:right w:w="0" w:type="dxa"/>
         </w:tblCellMar>
-        <w:tblLook w:val="01E0" w:firstRow="1" w:lastRow="1" w:firstColumn="1" w:lastColumn="1" w:noHBand="0" w:noVBand="0"/>
+        <w:tblLook w:val="01E0"/>
       </w:tblPr>
       <w:tblGrid>
         <w:gridCol w:w="1397"/>
@@ -31507,7 +29354,7 @@
           <w:left w:w="0" w:type="dxa"/>
           <w:right w:w="0" w:type="dxa"/>
         </w:tblCellMar>
-        <w:tblLook w:val="01E0" w:firstRow="1" w:lastRow="1" w:firstColumn="1" w:lastColumn="1" w:noHBand="0" w:noVBand="0"/>
+        <w:tblLook w:val="01E0"/>
       </w:tblPr>
       <w:tblGrid>
         <w:gridCol w:w="744"/>
@@ -31774,8 +29621,8 @@
 </file>
 
 <file path=word/numbering.xml><?xml version="1.0" encoding="utf-8"?>
-<w:numbering xmlns:wpc="http://schemas.microsoft.com/office/word/2010/wordprocessingCanvas" xmlns:cx="http://schemas.microsoft.com/office/drawing/2014/chartex" xmlns:cx1="http://schemas.microsoft.com/office/drawing/2015/9/8/chartex" xmlns:cx2="http://schemas.microsoft.com/office/drawing/2015/10/21/chartex" xmlns:cx3="http://schemas.microsoft.com/office/drawing/2016/5/9/chartex" xmlns:cx4="http://schemas.microsoft.com/office/drawing/2016/5/10/chartex" xmlns:cx5="http://schemas.microsoft.com/office/drawing/2016/5/11/chartex" xmlns:cx6="http://schemas.microsoft.com/office/drawing/2016/5/12/chartex" xmlns:cx7="http://schemas.microsoft.com/office/drawing/2016/5/13/chartex" xmlns:cx8="http://schemas.microsoft.com/office/drawing/2016/5/14/chartex" xmlns:mc="http://schemas.openxmlformats.org/markup-compatibility/2006" xmlns:aink="http://schemas.microsoft.com/office/drawing/2016/ink" xmlns:am3d="http://schemas.microsoft.com/office/drawing/2017/model3d" xmlns:o="urn:schemas-microsoft-com:office:office" xmlns:r="http://schemas.openxmlformats.org/officeDocument/2006/relationships" xmlns:m="http://schemas.openxmlformats.org/officeDocument/2006/math" xmlns:v="urn:schemas-microsoft-com:vml" xmlns:wp14="http://schemas.microsoft.com/office/word/2010/wordprocessingDrawing" xmlns:wp="http://schemas.openxmlformats.org/drawingml/2006/wordprocessingDrawing" xmlns:w10="urn:schemas-microsoft-com:office:word" xmlns:w="http://schemas.openxmlformats.org/wordprocessingml/2006/main" xmlns:w14="http://schemas.microsoft.com/office/word/2010/wordml" xmlns:w15="http://schemas.microsoft.com/office/word/2012/wordml" xmlns:w16cid="http://schemas.microsoft.com/office/word/2016/wordml/cid" xmlns:w16se="http://schemas.microsoft.com/office/word/2015/wordml/symex" xmlns:wpg="http://schemas.microsoft.com/office/word/2010/wordprocessingGroup" xmlns:wpi="http://schemas.microsoft.com/office/word/2010/wordprocessingInk" xmlns:wne="http://schemas.microsoft.com/office/word/2006/wordml" xmlns:wps="http://schemas.microsoft.com/office/word/2010/wordprocessingShape" mc:Ignorable="w14 w15 w16se w16cid wp14">
-  <w:abstractNum w:abstractNumId="0" w15:restartNumberingAfterBreak="0">
+<w:numbering xmlns:ve="http://schemas.openxmlformats.org/markup-compatibility/2006" xmlns:o="urn:schemas-microsoft-com:office:office" xmlns:r="http://schemas.openxmlformats.org/officeDocument/2006/relationships" xmlns:m="http://schemas.openxmlformats.org/officeDocument/2006/math" xmlns:v="urn:schemas-microsoft-com:vml" xmlns:wp="http://schemas.openxmlformats.org/drawingml/2006/wordprocessingDrawing" xmlns:w10="urn:schemas-microsoft-com:office:word" xmlns:w="http://schemas.openxmlformats.org/wordprocessingml/2006/main" xmlns:wne="http://schemas.microsoft.com/office/word/2006/wordml">
+  <w:abstractNum w:abstractNumId="0">
     <w:nsid w:val="20F8065C"/>
     <w:multiLevelType w:val="hybridMultilevel"/>
     <w:tmpl w:val="5BFA1134"/>
@@ -31886,7 +29733,7 @@
       </w:rPr>
     </w:lvl>
   </w:abstractNum>
-  <w:abstractNum w:abstractNumId="1" w15:restartNumberingAfterBreak="0">
+  <w:abstractNum w:abstractNumId="1">
     <w:nsid w:val="2392458B"/>
     <w:multiLevelType w:val="hybridMultilevel"/>
     <w:tmpl w:val="5FB4F7FA"/>
@@ -31999,7 +29846,7 @@
       </w:rPr>
     </w:lvl>
   </w:abstractNum>
-  <w:abstractNum w:abstractNumId="2" w15:restartNumberingAfterBreak="0">
+  <w:abstractNum w:abstractNumId="2">
     <w:nsid w:val="29A42BD5"/>
     <w:multiLevelType w:val="hybridMultilevel"/>
     <w:tmpl w:val="90BC0A8A"/>
@@ -32108,7 +29955,7 @@
       </w:rPr>
     </w:lvl>
   </w:abstractNum>
-  <w:abstractNum w:abstractNumId="3" w15:restartNumberingAfterBreak="0">
+  <w:abstractNum w:abstractNumId="3">
     <w:nsid w:val="2E0063EC"/>
     <w:multiLevelType w:val="hybridMultilevel"/>
     <w:tmpl w:val="D700B498"/>
@@ -32197,7 +30044,7 @@
       </w:pPr>
     </w:lvl>
   </w:abstractNum>
-  <w:abstractNum w:abstractNumId="4" w15:restartNumberingAfterBreak="0">
+  <w:abstractNum w:abstractNumId="4">
     <w:nsid w:val="368E2BFA"/>
     <w:multiLevelType w:val="hybridMultilevel"/>
     <w:tmpl w:val="B1F698B6"/>
@@ -32310,7 +30157,7 @@
       </w:rPr>
     </w:lvl>
   </w:abstractNum>
-  <w:abstractNum w:abstractNumId="5" w15:restartNumberingAfterBreak="0">
+  <w:abstractNum w:abstractNumId="5">
     <w:nsid w:val="4E501199"/>
     <w:multiLevelType w:val="hybridMultilevel"/>
     <w:tmpl w:val="EA94F3E4"/>
@@ -32417,7 +30264,7 @@
       </w:rPr>
     </w:lvl>
   </w:abstractNum>
-  <w:abstractNum w:abstractNumId="6" w15:restartNumberingAfterBreak="0">
+  <w:abstractNum w:abstractNumId="6">
     <w:nsid w:val="56E607C4"/>
     <w:multiLevelType w:val="hybridMultilevel"/>
     <w:tmpl w:val="49385C5C"/>
@@ -32530,7 +30377,7 @@
       </w:rPr>
     </w:lvl>
   </w:abstractNum>
-  <w:abstractNum w:abstractNumId="7" w15:restartNumberingAfterBreak="0">
+  <w:abstractNum w:abstractNumId="7">
     <w:nsid w:val="65EA1180"/>
     <w:multiLevelType w:val="hybridMultilevel"/>
     <w:tmpl w:val="FE12847A"/>
@@ -32637,7 +30484,7 @@
       </w:rPr>
     </w:lvl>
   </w:abstractNum>
-  <w:abstractNum w:abstractNumId="8" w15:restartNumberingAfterBreak="0">
+  <w:abstractNum w:abstractNumId="8">
     <w:nsid w:val="6B130785"/>
     <w:multiLevelType w:val="hybridMultilevel"/>
     <w:tmpl w:val="4614BEEE"/>
@@ -32758,7 +30605,7 @@
       </w:rPr>
     </w:lvl>
   </w:abstractNum>
-  <w:abstractNum w:abstractNumId="9" w15:restartNumberingAfterBreak="0">
+  <w:abstractNum w:abstractNumId="9">
     <w:nsid w:val="6BB0108C"/>
     <w:multiLevelType w:val="hybridMultilevel"/>
     <w:tmpl w:val="D89A2988"/>
@@ -32867,7 +30714,7 @@
       </w:rPr>
     </w:lvl>
   </w:abstractNum>
-  <w:abstractNum w:abstractNumId="10" w15:restartNumberingAfterBreak="0">
+  <w:abstractNum w:abstractNumId="10">
     <w:nsid w:val="6FDA3D37"/>
     <w:multiLevelType w:val="hybridMultilevel"/>
     <w:tmpl w:val="C54A1F46"/>
@@ -32988,7 +30835,7 @@
       </w:rPr>
     </w:lvl>
   </w:abstractNum>
-  <w:abstractNum w:abstractNumId="11" w15:restartNumberingAfterBreak="0">
+  <w:abstractNum w:abstractNumId="11">
     <w:nsid w:val="73305B91"/>
     <w:multiLevelType w:val="hybridMultilevel"/>
     <w:tmpl w:val="1B480F18"/>
@@ -33096,7 +30943,7 @@
       </w:rPr>
     </w:lvl>
   </w:abstractNum>
-  <w:abstractNum w:abstractNumId="12" w15:restartNumberingAfterBreak="0">
+  <w:abstractNum w:abstractNumId="12">
     <w:nsid w:val="7BFB1B4D"/>
     <w:multiLevelType w:val="hybridMultilevel"/>
     <w:tmpl w:val="422C21C0"/>
@@ -33205,7 +31052,7 @@
       </w:rPr>
     </w:lvl>
   </w:abstractNum>
-  <w:abstractNum w:abstractNumId="13" w15:restartNumberingAfterBreak="0">
+  <w:abstractNum w:abstractNumId="13">
     <w:nsid w:val="7C715BCB"/>
     <w:multiLevelType w:val="hybridMultilevel"/>
     <w:tmpl w:val="90023C10"/>
@@ -33359,7 +31206,7 @@
 </file>
 
 <file path=word/styles.xml><?xml version="1.0" encoding="utf-8"?>
-<w:styles xmlns:mc="http://schemas.openxmlformats.org/markup-compatibility/2006" xmlns:r="http://schemas.openxmlformats.org/officeDocument/2006/relationships" xmlns:w="http://schemas.openxmlformats.org/wordprocessingml/2006/main" xmlns:w14="http://schemas.microsoft.com/office/word/2010/wordml" xmlns:w15="http://schemas.microsoft.com/office/word/2012/wordml" xmlns:w16cid="http://schemas.microsoft.com/office/word/2016/wordml/cid" xmlns:w16se="http://schemas.microsoft.com/office/word/2015/wordml/symex" mc:Ignorable="w14 w15 w16se w16cid">
+<w:styles xmlns:r="http://schemas.openxmlformats.org/officeDocument/2006/relationships" xmlns:w="http://schemas.openxmlformats.org/wordprocessingml/2006/main">
   <w:docDefaults>
     <w:rPrDefault>
       <w:rPr>
@@ -33375,379 +31222,147 @@
       </w:pPr>
     </w:pPrDefault>
   </w:docDefaults>
-  <w:latentStyles w:defLockedState="0" w:defUIPriority="99" w:defSemiHidden="0" w:defUnhideWhenUsed="0" w:defQFormat="0" w:count="375">
-    <w:lsdException w:name="Normal" w:uiPriority="0" w:qFormat="1"/>
-    <w:lsdException w:name="heading 1" w:uiPriority="9" w:qFormat="1"/>
-    <w:lsdException w:name="heading 2" w:semiHidden="1" w:uiPriority="9" w:unhideWhenUsed="1" w:qFormat="1"/>
-    <w:lsdException w:name="heading 3" w:semiHidden="1" w:uiPriority="9" w:unhideWhenUsed="1" w:qFormat="1"/>
-    <w:lsdException w:name="heading 4" w:semiHidden="1" w:uiPriority="9" w:unhideWhenUsed="1" w:qFormat="1"/>
-    <w:lsdException w:name="heading 5" w:semiHidden="1" w:uiPriority="9" w:unhideWhenUsed="1" w:qFormat="1"/>
-    <w:lsdException w:name="heading 6" w:semiHidden="1" w:uiPriority="9" w:unhideWhenUsed="1" w:qFormat="1"/>
-    <w:lsdException w:name="heading 7" w:semiHidden="1" w:uiPriority="9" w:unhideWhenUsed="1" w:qFormat="1"/>
-    <w:lsdException w:name="heading 8" w:semiHidden="1" w:uiPriority="9" w:unhideWhenUsed="1" w:qFormat="1"/>
-    <w:lsdException w:name="heading 9" w:semiHidden="1" w:uiPriority="9" w:unhideWhenUsed="1" w:qFormat="1"/>
-    <w:lsdException w:name="index 1" w:semiHidden="1" w:unhideWhenUsed="1"/>
-    <w:lsdException w:name="index 2" w:semiHidden="1" w:unhideWhenUsed="1"/>
-    <w:lsdException w:name="index 3" w:semiHidden="1" w:unhideWhenUsed="1"/>
-    <w:lsdException w:name="index 4" w:semiHidden="1" w:unhideWhenUsed="1"/>
-    <w:lsdException w:name="index 5" w:semiHidden="1" w:unhideWhenUsed="1"/>
-    <w:lsdException w:name="index 6" w:semiHidden="1" w:unhideWhenUsed="1"/>
-    <w:lsdException w:name="index 7" w:semiHidden="1" w:unhideWhenUsed="1"/>
-    <w:lsdException w:name="index 8" w:semiHidden="1" w:unhideWhenUsed="1"/>
-    <w:lsdException w:name="index 9" w:semiHidden="1" w:unhideWhenUsed="1"/>
-    <w:lsdException w:name="toc 1" w:semiHidden="1" w:uiPriority="39" w:unhideWhenUsed="1"/>
-    <w:lsdException w:name="toc 2" w:semiHidden="1" w:uiPriority="39" w:unhideWhenUsed="1"/>
-    <w:lsdException w:name="toc 3" w:semiHidden="1" w:uiPriority="39" w:unhideWhenUsed="1"/>
-    <w:lsdException w:name="toc 4" w:semiHidden="1" w:uiPriority="39" w:unhideWhenUsed="1"/>
-    <w:lsdException w:name="toc 5" w:semiHidden="1" w:uiPriority="39" w:unhideWhenUsed="1"/>
-    <w:lsdException w:name="toc 6" w:semiHidden="1" w:uiPriority="39" w:unhideWhenUsed="1"/>
-    <w:lsdException w:name="toc 7" w:semiHidden="1" w:uiPriority="39" w:unhideWhenUsed="1"/>
-    <w:lsdException w:name="toc 8" w:semiHidden="1" w:uiPriority="39" w:unhideWhenUsed="1"/>
-    <w:lsdException w:name="toc 9" w:semiHidden="1" w:uiPriority="39" w:unhideWhenUsed="1"/>
-    <w:lsdException w:name="Normal Indent" w:semiHidden="1" w:unhideWhenUsed="1"/>
-    <w:lsdException w:name="footnote text" w:semiHidden="1" w:unhideWhenUsed="1"/>
-    <w:lsdException w:name="annotation text" w:semiHidden="1" w:unhideWhenUsed="1"/>
-    <w:lsdException w:name="header" w:semiHidden="1" w:unhideWhenUsed="1"/>
-    <w:lsdException w:name="footer" w:semiHidden="1" w:unhideWhenUsed="1"/>
-    <w:lsdException w:name="index heading" w:semiHidden="1" w:unhideWhenUsed="1"/>
-    <w:lsdException w:name="caption" w:semiHidden="1" w:uiPriority="35" w:unhideWhenUsed="1" w:qFormat="1"/>
-    <w:lsdException w:name="table of figures" w:semiHidden="1" w:unhideWhenUsed="1"/>
-    <w:lsdException w:name="envelope address" w:semiHidden="1" w:unhideWhenUsed="1"/>
-    <w:lsdException w:name="envelope return" w:semiHidden="1" w:unhideWhenUsed="1"/>
-    <w:lsdException w:name="footnote reference" w:semiHidden="1" w:unhideWhenUsed="1"/>
-    <w:lsdException w:name="annotation reference" w:semiHidden="1" w:unhideWhenUsed="1"/>
-    <w:lsdException w:name="line number" w:semiHidden="1" w:unhideWhenUsed="1"/>
-    <w:lsdException w:name="page number" w:semiHidden="1" w:unhideWhenUsed="1"/>
-    <w:lsdException w:name="endnote reference" w:semiHidden="1" w:unhideWhenUsed="1"/>
-    <w:lsdException w:name="endnote text" w:semiHidden="1" w:unhideWhenUsed="1"/>
-    <w:lsdException w:name="table of authorities" w:semiHidden="1" w:unhideWhenUsed="1"/>
-    <w:lsdException w:name="macro" w:semiHidden="1" w:unhideWhenUsed="1"/>
-    <w:lsdException w:name="toa heading" w:semiHidden="1" w:unhideWhenUsed="1"/>
-    <w:lsdException w:name="List" w:semiHidden="1" w:unhideWhenUsed="1"/>
-    <w:lsdException w:name="List Bullet" w:semiHidden="1" w:unhideWhenUsed="1"/>
-    <w:lsdException w:name="List Number" w:semiHidden="1" w:unhideWhenUsed="1"/>
-    <w:lsdException w:name="List 2" w:semiHidden="1" w:unhideWhenUsed="1"/>
-    <w:lsdException w:name="List 3" w:semiHidden="1" w:unhideWhenUsed="1"/>
-    <w:lsdException w:name="List 4" w:semiHidden="1" w:unhideWhenUsed="1"/>
-    <w:lsdException w:name="List 5" w:semiHidden="1" w:unhideWhenUsed="1"/>
-    <w:lsdException w:name="List Bullet 2" w:semiHidden="1" w:unhideWhenUsed="1"/>
-    <w:lsdException w:name="List Bullet 3" w:semiHidden="1" w:unhideWhenUsed="1"/>
-    <w:lsdException w:name="List Bullet 4" w:semiHidden="1" w:unhideWhenUsed="1"/>
-    <w:lsdException w:name="List Bullet 5" w:semiHidden="1" w:unhideWhenUsed="1"/>
-    <w:lsdException w:name="List Number 2" w:semiHidden="1" w:unhideWhenUsed="1"/>
-    <w:lsdException w:name="List Number 3" w:semiHidden="1" w:unhideWhenUsed="1"/>
-    <w:lsdException w:name="List Number 4" w:semiHidden="1" w:unhideWhenUsed="1"/>
-    <w:lsdException w:name="List Number 5" w:semiHidden="1" w:unhideWhenUsed="1"/>
-    <w:lsdException w:name="Title" w:uiPriority="10" w:qFormat="1"/>
-    <w:lsdException w:name="Closing" w:semiHidden="1" w:unhideWhenUsed="1"/>
-    <w:lsdException w:name="Signature" w:semiHidden="1" w:unhideWhenUsed="1"/>
-    <w:lsdException w:name="Default Paragraph Font" w:semiHidden="1" w:uiPriority="1" w:unhideWhenUsed="1"/>
-    <w:lsdException w:name="Body Text" w:semiHidden="1" w:unhideWhenUsed="1"/>
-    <w:lsdException w:name="Body Text Indent" w:semiHidden="1" w:unhideWhenUsed="1"/>
-    <w:lsdException w:name="List Continue" w:semiHidden="1" w:unhideWhenUsed="1"/>
-    <w:lsdException w:name="List Continue 2" w:semiHidden="1" w:unhideWhenUsed="1"/>
-    <w:lsdException w:name="List Continue 3" w:semiHidden="1" w:unhideWhenUsed="1"/>
-    <w:lsdException w:name="List Continue 4" w:semiHidden="1" w:unhideWhenUsed="1"/>
-    <w:lsdException w:name="List Continue 5" w:semiHidden="1" w:unhideWhenUsed="1"/>
-    <w:lsdException w:name="Message Header" w:semiHidden="1" w:unhideWhenUsed="1"/>
-    <w:lsdException w:name="Subtitle" w:uiPriority="11" w:qFormat="1"/>
-    <w:lsdException w:name="Salutation" w:semiHidden="1" w:unhideWhenUsed="1"/>
-    <w:lsdException w:name="Date" w:semiHidden="1" w:unhideWhenUsed="1"/>
-    <w:lsdException w:name="Body Text First Indent" w:semiHidden="1" w:unhideWhenUsed="1"/>
-    <w:lsdException w:name="Body Text First Indent 2" w:semiHidden="1" w:unhideWhenUsed="1"/>
-    <w:lsdException w:name="Note Heading" w:semiHidden="1" w:unhideWhenUsed="1"/>
-    <w:lsdException w:name="Body Text 2" w:semiHidden="1" w:unhideWhenUsed="1"/>
-    <w:lsdException w:name="Body Text 3" w:semiHidden="1" w:unhideWhenUsed="1"/>
-    <w:lsdException w:name="Body Text Indent 2" w:semiHidden="1" w:unhideWhenUsed="1"/>
-    <w:lsdException w:name="Body Text Indent 3" w:semiHidden="1" w:unhideWhenUsed="1"/>
-    <w:lsdException w:name="Block Text" w:semiHidden="1" w:unhideWhenUsed="1"/>
-    <w:lsdException w:name="Hyperlink" w:semiHidden="1" w:unhideWhenUsed="1"/>
-    <w:lsdException w:name="FollowedHyperlink" w:semiHidden="1" w:unhideWhenUsed="1"/>
-    <w:lsdException w:name="Strong" w:uiPriority="22" w:qFormat="1"/>
-    <w:lsdException w:name="Emphasis" w:uiPriority="20" w:qFormat="1"/>
-    <w:lsdException w:name="Document Map" w:semiHidden="1" w:unhideWhenUsed="1"/>
-    <w:lsdException w:name="Plain Text" w:semiHidden="1" w:unhideWhenUsed="1"/>
-    <w:lsdException w:name="E-mail Signature" w:semiHidden="1" w:unhideWhenUsed="1"/>
-    <w:lsdException w:name="HTML Top of Form" w:semiHidden="1" w:unhideWhenUsed="1"/>
-    <w:lsdException w:name="HTML Bottom of Form" w:semiHidden="1" w:unhideWhenUsed="1"/>
-    <w:lsdException w:name="Normal (Web)" w:semiHidden="1" w:unhideWhenUsed="1"/>
-    <w:lsdException w:name="HTML Acronym" w:semiHidden="1" w:unhideWhenUsed="1"/>
-    <w:lsdException w:name="HTML Address" w:semiHidden="1" w:unhideWhenUsed="1"/>
-    <w:lsdException w:name="HTML Cite" w:semiHidden="1" w:unhideWhenUsed="1"/>
-    <w:lsdException w:name="HTML Code" w:semiHidden="1" w:unhideWhenUsed="1"/>
-    <w:lsdException w:name="HTML Definition" w:semiHidden="1" w:unhideWhenUsed="1"/>
-    <w:lsdException w:name="HTML Keyboard" w:semiHidden="1" w:unhideWhenUsed="1"/>
-    <w:lsdException w:name="HTML Preformatted" w:semiHidden="1" w:unhideWhenUsed="1"/>
-    <w:lsdException w:name="HTML Sample" w:semiHidden="1" w:unhideWhenUsed="1"/>
-    <w:lsdException w:name="HTML Typewriter" w:semiHidden="1" w:unhideWhenUsed="1"/>
-    <w:lsdException w:name="HTML Variable" w:semiHidden="1" w:unhideWhenUsed="1"/>
-    <w:lsdException w:name="annotation subject" w:semiHidden="1" w:unhideWhenUsed="1"/>
-    <w:lsdException w:name="No List" w:semiHidden="1" w:unhideWhenUsed="1"/>
-    <w:lsdException w:name="Outline List 1" w:semiHidden="1" w:unhideWhenUsed="1"/>
-    <w:lsdException w:name="Outline List 2" w:semiHidden="1" w:unhideWhenUsed="1"/>
-    <w:lsdException w:name="Outline List 3" w:semiHidden="1" w:unhideWhenUsed="1"/>
-    <w:lsdException w:name="Table Simple 1" w:semiHidden="1" w:unhideWhenUsed="1"/>
-    <w:lsdException w:name="Table Simple 2" w:semiHidden="1" w:unhideWhenUsed="1"/>
-    <w:lsdException w:name="Table Simple 3" w:semiHidden="1" w:unhideWhenUsed="1"/>
-    <w:lsdException w:name="Table Classic 1" w:semiHidden="1" w:unhideWhenUsed="1"/>
-    <w:lsdException w:name="Table Classic 2" w:semiHidden="1" w:unhideWhenUsed="1"/>
-    <w:lsdException w:name="Table Classic 3" w:semiHidden="1" w:unhideWhenUsed="1"/>
-    <w:lsdException w:name="Table Classic 4" w:semiHidden="1" w:unhideWhenUsed="1"/>
-    <w:lsdException w:name="Table Colorful 1" w:semiHidden="1" w:unhideWhenUsed="1"/>
-    <w:lsdException w:name="Table Colorful 2" w:semiHidden="1" w:unhideWhenUsed="1"/>
-    <w:lsdException w:name="Table Colorful 3" w:semiHidden="1" w:unhideWhenUsed="1"/>
-    <w:lsdException w:name="Table Columns 1" w:semiHidden="1" w:unhideWhenUsed="1"/>
-    <w:lsdException w:name="Table Columns 2" w:semiHidden="1" w:unhideWhenUsed="1"/>
-    <w:lsdException w:name="Table Columns 3" w:semiHidden="1" w:unhideWhenUsed="1"/>
-    <w:lsdException w:name="Table Columns 4" w:semiHidden="1" w:unhideWhenUsed="1"/>
-    <w:lsdException w:name="Table Columns 5" w:semiHidden="1" w:unhideWhenUsed="1"/>
-    <w:lsdException w:name="Table Grid 1" w:semiHidden="1" w:unhideWhenUsed="1"/>
-    <w:lsdException w:name="Table Grid 2" w:semiHidden="1" w:unhideWhenUsed="1"/>
-    <w:lsdException w:name="Table Grid 3" w:semiHidden="1" w:unhideWhenUsed="1"/>
-    <w:lsdException w:name="Table Grid 4" w:semiHidden="1" w:unhideWhenUsed="1"/>
-    <w:lsdException w:name="Table Grid 5" w:semiHidden="1" w:unhideWhenUsed="1"/>
-    <w:lsdException w:name="Table Grid 6" w:semiHidden="1" w:unhideWhenUsed="1"/>
-    <w:lsdException w:name="Table Grid 7" w:semiHidden="1" w:unhideWhenUsed="1"/>
-    <w:lsdException w:name="Table Grid 8" w:semiHidden="1" w:unhideWhenUsed="1"/>
-    <w:lsdException w:name="Table List 1" w:semiHidden="1" w:unhideWhenUsed="1"/>
-    <w:lsdException w:name="Table List 2" w:semiHidden="1" w:unhideWhenUsed="1"/>
-    <w:lsdException w:name="Table List 3" w:semiHidden="1" w:unhideWhenUsed="1"/>
-    <w:lsdException w:name="Table List 4" w:semiHidden="1" w:unhideWhenUsed="1"/>
-    <w:lsdException w:name="Table List 5" w:semiHidden="1" w:unhideWhenUsed="1"/>
-    <w:lsdException w:name="Table List 6" w:semiHidden="1" w:unhideWhenUsed="1"/>
-    <w:lsdException w:name="Table List 7" w:semiHidden="1" w:unhideWhenUsed="1"/>
-    <w:lsdException w:name="Table List 8" w:semiHidden="1" w:unhideWhenUsed="1"/>
-    <w:lsdException w:name="Table 3D effects 1" w:semiHidden="1" w:unhideWhenUsed="1"/>
-    <w:lsdException w:name="Table 3D effects 2" w:semiHidden="1" w:unhideWhenUsed="1"/>
-    <w:lsdException w:name="Table 3D effects 3" w:semiHidden="1" w:unhideWhenUsed="1"/>
-    <w:lsdException w:name="Table Contemporary" w:semiHidden="1" w:unhideWhenUsed="1"/>
-    <w:lsdException w:name="Table Elegant" w:semiHidden="1" w:unhideWhenUsed="1"/>
-    <w:lsdException w:name="Table Professional" w:semiHidden="1" w:unhideWhenUsed="1"/>
-    <w:lsdException w:name="Table Subtle 1" w:semiHidden="1" w:unhideWhenUsed="1"/>
-    <w:lsdException w:name="Table Web 1" w:semiHidden="1" w:unhideWhenUsed="1"/>
-    <w:lsdException w:name="Table Web 2" w:semiHidden="1" w:unhideWhenUsed="1"/>
-    <w:lsdException w:name="Balloon Text" w:semiHidden="1" w:unhideWhenUsed="1"/>
-    <w:lsdException w:name="Table Grid" w:uiPriority="59"/>
-    <w:lsdException w:name="Table Theme" w:semiHidden="1" w:unhideWhenUsed="1"/>
-    <w:lsdException w:name="Placeholder Text" w:semiHidden="1"/>
-    <w:lsdException w:name="No Spacing" w:uiPriority="1" w:qFormat="1"/>
-    <w:lsdException w:name="Light Shading" w:uiPriority="60"/>
-    <w:lsdException w:name="Light List" w:uiPriority="61"/>
-    <w:lsdException w:name="Light Grid" w:uiPriority="62"/>
-    <w:lsdException w:name="Medium Shading 1" w:uiPriority="63"/>
-    <w:lsdException w:name="Medium Shading 2" w:uiPriority="64"/>
-    <w:lsdException w:name="Medium List 1" w:uiPriority="65"/>
-    <w:lsdException w:name="Medium List 2" w:uiPriority="66"/>
-    <w:lsdException w:name="Medium Grid 1" w:uiPriority="67"/>
-    <w:lsdException w:name="Medium Grid 2" w:uiPriority="68"/>
-    <w:lsdException w:name="Medium Grid 3" w:uiPriority="69"/>
-    <w:lsdException w:name="Dark List" w:uiPriority="70"/>
-    <w:lsdException w:name="Colorful Shading" w:uiPriority="71"/>
-    <w:lsdException w:name="Colorful List" w:uiPriority="72"/>
-    <w:lsdException w:name="Colorful Grid" w:uiPriority="73"/>
-    <w:lsdException w:name="Light Shading Accent 1" w:uiPriority="60"/>
-    <w:lsdException w:name="Light List Accent 1" w:uiPriority="61"/>
-    <w:lsdException w:name="Light Grid Accent 1" w:uiPriority="62"/>
-    <w:lsdException w:name="Medium Shading 1 Accent 1" w:uiPriority="63"/>
-    <w:lsdException w:name="Medium Shading 2 Accent 1" w:uiPriority="64"/>
-    <w:lsdException w:name="Medium List 1 Accent 1" w:uiPriority="65"/>
-    <w:lsdException w:name="Revision" w:semiHidden="1"/>
-    <w:lsdException w:name="List Paragraph" w:uiPriority="34" w:qFormat="1"/>
-    <w:lsdException w:name="Quote" w:uiPriority="29" w:qFormat="1"/>
-    <w:lsdException w:name="Intense Quote" w:uiPriority="30" w:qFormat="1"/>
-    <w:lsdException w:name="Medium List 2 Accent 1" w:uiPriority="66"/>
-    <w:lsdException w:name="Medium Grid 1 Accent 1" w:uiPriority="67"/>
-    <w:lsdException w:name="Medium Grid 2 Accent 1" w:uiPriority="68"/>
-    <w:lsdException w:name="Medium Grid 3 Accent 1" w:uiPriority="69"/>
-    <w:lsdException w:name="Dark List Accent 1" w:uiPriority="70"/>
-    <w:lsdException w:name="Colorful Shading Accent 1" w:uiPriority="71"/>
-    <w:lsdException w:name="Colorful List Accent 1" w:uiPriority="72"/>
-    <w:lsdException w:name="Colorful Grid Accent 1" w:uiPriority="73"/>
-    <w:lsdException w:name="Light Shading Accent 2" w:uiPriority="60"/>
-    <w:lsdException w:name="Light List Accent 2" w:uiPriority="61"/>
-    <w:lsdException w:name="Light Grid Accent 2" w:uiPriority="62"/>
-    <w:lsdException w:name="Medium Shading 1 Accent 2" w:uiPriority="63"/>
-    <w:lsdException w:name="Medium Shading 2 Accent 2" w:uiPriority="64"/>
-    <w:lsdException w:name="Medium List 1 Accent 2" w:uiPriority="65"/>
-    <w:lsdException w:name="Medium List 2 Accent 2" w:uiPriority="66"/>
-    <w:lsdException w:name="Medium Grid 1 Accent 2" w:uiPriority="67"/>
-    <w:lsdException w:name="Medium Grid 2 Accent 2" w:uiPriority="68"/>
-    <w:lsdException w:name="Medium Grid 3 Accent 2" w:uiPriority="69"/>
-    <w:lsdException w:name="Dark List Accent 2" w:uiPriority="70"/>
-    <w:lsdException w:name="Colorful Shading Accent 2" w:uiPriority="71"/>
-    <w:lsdException w:name="Colorful List Accent 2" w:uiPriority="72"/>
-    <w:lsdException w:name="Colorful Grid Accent 2" w:uiPriority="73"/>
-    <w:lsdException w:name="Light Shading Accent 3" w:uiPriority="60"/>
-    <w:lsdException w:name="Light List Accent 3" w:uiPriority="61"/>
-    <w:lsdException w:name="Light Grid Accent 3" w:uiPriority="62"/>
-    <w:lsdException w:name="Medium Shading 1 Accent 3" w:uiPriority="63"/>
-    <w:lsdException w:name="Medium Shading 2 Accent 3" w:uiPriority="64"/>
-    <w:lsdException w:name="Medium List 1 Accent 3" w:uiPriority="65"/>
-    <w:lsdException w:name="Medium List 2 Accent 3" w:uiPriority="66"/>
-    <w:lsdException w:name="Medium Grid 1 Accent 3" w:uiPriority="67"/>
-    <w:lsdException w:name="Medium Grid 2 Accent 3" w:uiPriority="68"/>
-    <w:lsdException w:name="Medium Grid 3 Accent 3" w:uiPriority="69"/>
-    <w:lsdException w:name="Dark List Accent 3" w:uiPriority="70"/>
-    <w:lsdException w:name="Colorful Shading Accent 3" w:uiPriority="71"/>
-    <w:lsdException w:name="Colorful List Accent 3" w:uiPriority="72"/>
-    <w:lsdException w:name="Colorful Grid Accent 3" w:uiPriority="73"/>
-    <w:lsdException w:name="Light Shading Accent 4" w:uiPriority="60"/>
-    <w:lsdException w:name="Light List Accent 4" w:uiPriority="61"/>
-    <w:lsdException w:name="Light Grid Accent 4" w:uiPriority="62"/>
-    <w:lsdException w:name="Medium Shading 1 Accent 4" w:uiPriority="63"/>
-    <w:lsdException w:name="Medium Shading 2 Accent 4" w:uiPriority="64"/>
-    <w:lsdException w:name="Medium List 1 Accent 4" w:uiPriority="65"/>
-    <w:lsdException w:name="Medium List 2 Accent 4" w:uiPriority="66"/>
-    <w:lsdException w:name="Medium Grid 1 Accent 4" w:uiPriority="67"/>
-    <w:lsdException w:name="Medium Grid 2 Accent 4" w:uiPriority="68"/>
-    <w:lsdException w:name="Medium Grid 3 Accent 4" w:uiPriority="69"/>
-    <w:lsdException w:name="Dark List Accent 4" w:uiPriority="70"/>
-    <w:lsdException w:name="Colorful Shading Accent 4" w:uiPriority="71"/>
-    <w:lsdException w:name="Colorful List Accent 4" w:uiPriority="72"/>
-    <w:lsdException w:name="Colorful Grid Accent 4" w:uiPriority="73"/>
-    <w:lsdException w:name="Light Shading Accent 5" w:uiPriority="60"/>
-    <w:lsdException w:name="Light List Accent 5" w:uiPriority="61"/>
-    <w:lsdException w:name="Light Grid Accent 5" w:uiPriority="62"/>
-    <w:lsdException w:name="Medium Shading 1 Accent 5" w:uiPriority="63"/>
-    <w:lsdException w:name="Medium Shading 2 Accent 5" w:uiPriority="64"/>
-    <w:lsdException w:name="Medium List 1 Accent 5" w:uiPriority="65"/>
-    <w:lsdException w:name="Medium List 2 Accent 5" w:uiPriority="66"/>
-    <w:lsdException w:name="Medium Grid 1 Accent 5" w:uiPriority="67"/>
-    <w:lsdException w:name="Medium Grid 2 Accent 5" w:uiPriority="68"/>
-    <w:lsdException w:name="Medium Grid 3 Accent 5" w:uiPriority="69"/>
-    <w:lsdException w:name="Dark List Accent 5" w:uiPriority="70"/>
-    <w:lsdException w:name="Colorful Shading Accent 5" w:uiPriority="71"/>
-    <w:lsdException w:name="Colorful List Accent 5" w:uiPriority="72"/>
-    <w:lsdException w:name="Colorful Grid Accent 5" w:uiPriority="73"/>
-    <w:lsdException w:name="Light Shading Accent 6" w:uiPriority="60"/>
-    <w:lsdException w:name="Light List Accent 6" w:uiPriority="61"/>
-    <w:lsdException w:name="Light Grid Accent 6" w:uiPriority="62"/>
-    <w:lsdException w:name="Medium Shading 1 Accent 6" w:uiPriority="63"/>
-    <w:lsdException w:name="Medium Shading 2 Accent 6" w:uiPriority="64"/>
-    <w:lsdException w:name="Medium List 1 Accent 6" w:uiPriority="65"/>
-    <w:lsdException w:name="Medium List 2 Accent 6" w:uiPriority="66"/>
-    <w:lsdException w:name="Medium Grid 1 Accent 6" w:uiPriority="67"/>
-    <w:lsdException w:name="Medium Grid 2 Accent 6" w:uiPriority="68"/>
-    <w:lsdException w:name="Medium Grid 3 Accent 6" w:uiPriority="69"/>
-    <w:lsdException w:name="Dark List Accent 6" w:uiPriority="70"/>
-    <w:lsdException w:name="Colorful Shading Accent 6" w:uiPriority="71"/>
-    <w:lsdException w:name="Colorful List Accent 6" w:uiPriority="72"/>
-    <w:lsdException w:name="Colorful Grid Accent 6" w:uiPriority="73"/>
-    <w:lsdException w:name="Subtle Emphasis" w:uiPriority="19" w:qFormat="1"/>
-    <w:lsdException w:name="Intense Emphasis" w:uiPriority="21" w:qFormat="1"/>
-    <w:lsdException w:name="Subtle Reference" w:uiPriority="31" w:qFormat="1"/>
-    <w:lsdException w:name="Intense Reference" w:uiPriority="32" w:qFormat="1"/>
-    <w:lsdException w:name="Book Title" w:uiPriority="33" w:qFormat="1"/>
-    <w:lsdException w:name="Bibliography" w:semiHidden="1" w:uiPriority="37" w:unhideWhenUsed="1"/>
-    <w:lsdException w:name="TOC Heading" w:semiHidden="1" w:uiPriority="39" w:unhideWhenUsed="1" w:qFormat="1"/>
-    <w:lsdException w:name="Plain Table 1" w:uiPriority="41"/>
-    <w:lsdException w:name="Plain Table 2" w:uiPriority="42"/>
-    <w:lsdException w:name="Plain Table 3" w:uiPriority="43"/>
-    <w:lsdException w:name="Plain Table 4" w:uiPriority="44"/>
-    <w:lsdException w:name="Plain Table 5" w:uiPriority="45"/>
-    <w:lsdException w:name="Grid Table Light" w:uiPriority="40"/>
-    <w:lsdException w:name="Grid Table 1 Light" w:uiPriority="46"/>
-    <w:lsdException w:name="Grid Table 2" w:uiPriority="47"/>
-    <w:lsdException w:name="Grid Table 3" w:uiPriority="48"/>
-    <w:lsdException w:name="Grid Table 4" w:uiPriority="49"/>
-    <w:lsdException w:name="Grid Table 5 Dark" w:uiPriority="50"/>
-    <w:lsdException w:name="Grid Table 6 Colorful" w:uiPriority="51"/>
-    <w:lsdException w:name="Grid Table 7 Colorful" w:uiPriority="52"/>
-    <w:lsdException w:name="Grid Table 1 Light Accent 1" w:uiPriority="46"/>
-    <w:lsdException w:name="Grid Table 2 Accent 1" w:uiPriority="47"/>
-    <w:lsdException w:name="Grid Table 3 Accent 1" w:uiPriority="48"/>
-    <w:lsdException w:name="Grid Table 4 Accent 1" w:uiPriority="49"/>
-    <w:lsdException w:name="Grid Table 5 Dark Accent 1" w:uiPriority="50"/>
-    <w:lsdException w:name="Grid Table 6 Colorful Accent 1" w:uiPriority="51"/>
-    <w:lsdException w:name="Grid Table 7 Colorful Accent 1" w:uiPriority="52"/>
-    <w:lsdException w:name="Grid Table 1 Light Accent 2" w:uiPriority="46"/>
-    <w:lsdException w:name="Grid Table 2 Accent 2" w:uiPriority="47"/>
-    <w:lsdException w:name="Grid Table 3 Accent 2" w:uiPriority="48"/>
-    <w:lsdException w:name="Grid Table 4 Accent 2" w:uiPriority="49"/>
-    <w:lsdException w:name="Grid Table 5 Dark Accent 2" w:uiPriority="50"/>
-    <w:lsdException w:name="Grid Table 6 Colorful Accent 2" w:uiPriority="51"/>
-    <w:lsdException w:name="Grid Table 7 Colorful Accent 2" w:uiPriority="52"/>
-    <w:lsdException w:name="Grid Table 1 Light Accent 3" w:uiPriority="46"/>
-    <w:lsdException w:name="Grid Table 2 Accent 3" w:uiPriority="47"/>
-    <w:lsdException w:name="Grid Table 3 Accent 3" w:uiPriority="48"/>
-    <w:lsdException w:name="Grid Table 4 Accent 3" w:uiPriority="49"/>
-    <w:lsdException w:name="Grid Table 5 Dark Accent 3" w:uiPriority="50"/>
-    <w:lsdException w:name="Grid Table 6 Colorful Accent 3" w:uiPriority="51"/>
-    <w:lsdException w:name="Grid Table 7 Colorful Accent 3" w:uiPriority="52"/>
-    <w:lsdException w:name="Grid Table 1 Light Accent 4" w:uiPriority="46"/>
-    <w:lsdException w:name="Grid Table 2 Accent 4" w:uiPriority="47"/>
-    <w:lsdException w:name="Grid Table 3 Accent 4" w:uiPriority="48"/>
-    <w:lsdException w:name="Grid Table 4 Accent 4" w:uiPriority="49"/>
-    <w:lsdException w:name="Grid Table 5 Dark Accent 4" w:uiPriority="50"/>
-    <w:lsdException w:name="Grid Table 6 Colorful Accent 4" w:uiPriority="51"/>
-    <w:lsdException w:name="Grid Table 7 Colorful Accent 4" w:uiPriority="52"/>
-    <w:lsdException w:name="Grid Table 1 Light Accent 5" w:uiPriority="46"/>
-    <w:lsdException w:name="Grid Table 2 Accent 5" w:uiPriority="47"/>
-    <w:lsdException w:name="Grid Table 3 Accent 5" w:uiPriority="48"/>
-    <w:lsdException w:name="Grid Table 4 Accent 5" w:uiPriority="49"/>
-    <w:lsdException w:name="Grid Table 5 Dark Accent 5" w:uiPriority="50"/>
-    <w:lsdException w:name="Grid Table 6 Colorful Accent 5" w:uiPriority="51"/>
-    <w:lsdException w:name="Grid Table 7 Colorful Accent 5" w:uiPriority="52"/>
-    <w:lsdException w:name="Grid Table 1 Light Accent 6" w:uiPriority="46"/>
-    <w:lsdException w:name="Grid Table 2 Accent 6" w:uiPriority="47"/>
-    <w:lsdException w:name="Grid Table 3 Accent 6" w:uiPriority="48"/>
-    <w:lsdException w:name="Grid Table 4 Accent 6" w:uiPriority="49"/>
-    <w:lsdException w:name="Grid Table 5 Dark Accent 6" w:uiPriority="50"/>
-    <w:lsdException w:name="Grid Table 6 Colorful Accent 6" w:uiPriority="51"/>
-    <w:lsdException w:name="Grid Table 7 Colorful Accent 6" w:uiPriority="52"/>
-    <w:lsdException w:name="List Table 1 Light" w:uiPriority="46"/>
-    <w:lsdException w:name="List Table 2" w:uiPriority="47"/>
-    <w:lsdException w:name="List Table 3" w:uiPriority="48"/>
-    <w:lsdException w:name="List Table 4" w:uiPriority="49"/>
-    <w:lsdException w:name="List Table 5 Dark" w:uiPriority="50"/>
-    <w:lsdException w:name="List Table 6 Colorful" w:uiPriority="51"/>
-    <w:lsdException w:name="List Table 7 Colorful" w:uiPriority="52"/>
-    <w:lsdException w:name="List Table 1 Light Accent 1" w:uiPriority="46"/>
-    <w:lsdException w:name="List Table 2 Accent 1" w:uiPriority="47"/>
-    <w:lsdException w:name="List Table 3 Accent 1" w:uiPriority="48"/>
-    <w:lsdException w:name="List Table 4 Accent 1" w:uiPriority="49"/>
-    <w:lsdException w:name="List Table 5 Dark Accent 1" w:uiPriority="50"/>
-    <w:lsdException w:name="List Table 6 Colorful Accent 1" w:uiPriority="51"/>
-    <w:lsdException w:name="List Table 7 Colorful Accent 1" w:uiPriority="52"/>
-    <w:lsdException w:name="List Table 1 Light Accent 2" w:uiPriority="46"/>
-    <w:lsdException w:name="List Table 2 Accent 2" w:uiPriority="47"/>
-    <w:lsdException w:name="List Table 3 Accent 2" w:uiPriority="48"/>
-    <w:lsdException w:name="List Table 4 Accent 2" w:uiPriority="49"/>
-    <w:lsdException w:name="List Table 5 Dark Accent 2" w:uiPriority="50"/>
-    <w:lsdException w:name="List Table 6 Colorful Accent 2" w:uiPriority="51"/>
-    <w:lsdException w:name="List Table 7 Colorful Accent 2" w:uiPriority="52"/>
-    <w:lsdException w:name="List Table 1 Light Accent 3" w:uiPriority="46"/>
-    <w:lsdException w:name="List Table 2 Accent 3" w:uiPriority="47"/>
-    <w:lsdException w:name="List Table 3 Accent 3" w:uiPriority="48"/>
-    <w:lsdException w:name="List Table 4 Accent 3" w:uiPriority="49"/>
-    <w:lsdException w:name="List Table 5 Dark Accent 3" w:uiPriority="50"/>
-    <w:lsdException w:name="List Table 6 Colorful Accent 3" w:uiPriority="51"/>
-    <w:lsdException w:name="List Table 7 Colorful Accent 3" w:uiPriority="52"/>
-    <w:lsdException w:name="List Table 1 Light Accent 4" w:uiPriority="46"/>
-    <w:lsdException w:name="List Table 2 Accent 4" w:uiPriority="47"/>
-    <w:lsdException w:name="List Table 3 Accent 4" w:uiPriority="48"/>
-    <w:lsdException w:name="List Table 4 Accent 4" w:uiPriority="49"/>
-    <w:lsdException w:name="List Table 5 Dark Accent 4" w:uiPriority="50"/>
-    <w:lsdException w:name="List Table 6 Colorful Accent 4" w:uiPriority="51"/>
-    <w:lsdException w:name="List Table 7 Colorful Accent 4" w:uiPriority="52"/>
-    <w:lsdException w:name="List Table 1 Light Accent 5" w:uiPriority="46"/>
-    <w:lsdException w:name="List Table 2 Accent 5" w:uiPriority="47"/>
-    <w:lsdException w:name="List Table 3 Accent 5" w:uiPriority="48"/>
-    <w:lsdException w:name="List Table 4 Accent 5" w:uiPriority="49"/>
-    <w:lsdException w:name="List Table 5 Dark Accent 5" w:uiPriority="50"/>
-    <w:lsdException w:name="List Table 6 Colorful Accent 5" w:uiPriority="51"/>
-    <w:lsdException w:name="List Table 7 Colorful Accent 5" w:uiPriority="52"/>
-    <w:lsdException w:name="List Table 1 Light Accent 6" w:uiPriority="46"/>
-    <w:lsdException w:name="List Table 2 Accent 6" w:uiPriority="47"/>
-    <w:lsdException w:name="List Table 3 Accent 6" w:uiPriority="48"/>
-    <w:lsdException w:name="List Table 4 Accent 6" w:uiPriority="49"/>
-    <w:lsdException w:name="List Table 5 Dark Accent 6" w:uiPriority="50"/>
-    <w:lsdException w:name="List Table 6 Colorful Accent 6" w:uiPriority="51"/>
-    <w:lsdException w:name="List Table 7 Colorful Accent 6" w:uiPriority="52"/>
-    <w:lsdException w:name="Mention" w:semiHidden="1" w:unhideWhenUsed="1"/>
-    <w:lsdException w:name="Smart Hyperlink" w:semiHidden="1" w:unhideWhenUsed="1"/>
-    <w:lsdException w:name="Hashtag" w:semiHidden="1" w:unhideWhenUsed="1"/>
-    <w:lsdException w:name="Unresolved Mention" w:semiHidden="1" w:unhideWhenUsed="1"/>
+  <w:latentStyles w:defLockedState="0" w:defUIPriority="99" w:defSemiHidden="1" w:defUnhideWhenUsed="1" w:defQFormat="0" w:count="267">
+    <w:lsdException w:name="Normal" w:semiHidden="0" w:uiPriority="0" w:unhideWhenUsed="0" w:qFormat="1"/>
+    <w:lsdException w:name="heading 1" w:semiHidden="0" w:uiPriority="9" w:unhideWhenUsed="0" w:qFormat="1"/>
+    <w:lsdException w:name="heading 2" w:uiPriority="9" w:qFormat="1"/>
+    <w:lsdException w:name="heading 3" w:uiPriority="9" w:qFormat="1"/>
+    <w:lsdException w:name="heading 4" w:uiPriority="9" w:qFormat="1"/>
+    <w:lsdException w:name="heading 5" w:uiPriority="9" w:qFormat="1"/>
+    <w:lsdException w:name="heading 6" w:uiPriority="9" w:qFormat="1"/>
+    <w:lsdException w:name="heading 7" w:uiPriority="9" w:qFormat="1"/>
+    <w:lsdException w:name="heading 8" w:uiPriority="9" w:qFormat="1"/>
+    <w:lsdException w:name="heading 9" w:uiPriority="9" w:qFormat="1"/>
+    <w:lsdException w:name="toc 1" w:uiPriority="39"/>
+    <w:lsdException w:name="toc 2" w:uiPriority="39"/>
+    <w:lsdException w:name="toc 3" w:uiPriority="39"/>
+    <w:lsdException w:name="toc 4" w:uiPriority="39"/>
+    <w:lsdException w:name="toc 5" w:uiPriority="39"/>
+    <w:lsdException w:name="toc 6" w:uiPriority="39"/>
+    <w:lsdException w:name="toc 7" w:uiPriority="39"/>
+    <w:lsdException w:name="toc 8" w:uiPriority="39"/>
+    <w:lsdException w:name="toc 9" w:uiPriority="39"/>
+    <w:lsdException w:name="caption" w:uiPriority="35" w:qFormat="1"/>
+    <w:lsdException w:name="Title" w:semiHidden="0" w:uiPriority="10" w:unhideWhenUsed="0" w:qFormat="1"/>
+    <w:lsdException w:name="Default Paragraph Font" w:uiPriority="1"/>
+    <w:lsdException w:name="Subtitle" w:semiHidden="0" w:uiPriority="11" w:unhideWhenUsed="0" w:qFormat="1"/>
+    <w:lsdException w:name="Strong" w:semiHidden="0" w:uiPriority="22" w:unhideWhenUsed="0" w:qFormat="1"/>
+    <w:lsdException w:name="Emphasis" w:semiHidden="0" w:uiPriority="20" w:unhideWhenUsed="0" w:qFormat="1"/>
+    <w:lsdException w:name="Normal Table" w:semiHidden="0" w:unhideWhenUsed="0"/>
+    <w:lsdException w:name="Table Subtle 2" w:semiHidden="0" w:unhideWhenUsed="0"/>
+    <w:lsdException w:name="Table Web 3" w:semiHidden="0" w:unhideWhenUsed="0"/>
+    <w:lsdException w:name="Table Grid" w:semiHidden="0" w:uiPriority="59" w:unhideWhenUsed="0"/>
+    <w:lsdException w:name="Placeholder Text" w:unhideWhenUsed="0"/>
+    <w:lsdException w:name="No Spacing" w:semiHidden="0" w:uiPriority="1" w:unhideWhenUsed="0" w:qFormat="1"/>
+    <w:lsdException w:name="Light Shading" w:semiHidden="0" w:uiPriority="60" w:unhideWhenUsed="0"/>
+    <w:lsdException w:name="Light List" w:semiHidden="0" w:uiPriority="61" w:unhideWhenUsed="0"/>
+    <w:lsdException w:name="Light Grid" w:semiHidden="0" w:uiPriority="62" w:unhideWhenUsed="0"/>
+    <w:lsdException w:name="Medium Shading 1" w:semiHidden="0" w:uiPriority="63" w:unhideWhenUsed="0"/>
+    <w:lsdException w:name="Medium Shading 2" w:semiHidden="0" w:uiPriority="64" w:unhideWhenUsed="0"/>
+    <w:lsdException w:name="Medium List 1" w:semiHidden="0" w:uiPriority="65" w:unhideWhenUsed="0"/>
+    <w:lsdException w:name="Medium List 2" w:semiHidden="0" w:uiPriority="66" w:unhideWhenUsed="0"/>
+    <w:lsdException w:name="Medium Grid 1" w:semiHidden="0" w:uiPriority="67" w:unhideWhenUsed="0"/>
+    <w:lsdException w:name="Medium Grid 2" w:semiHidden="0" w:uiPriority="68" w:unhideWhenUsed="0"/>
+    <w:lsdException w:name="Medium Grid 3" w:semiHidden="0" w:uiPriority="69" w:unhideWhenUsed="0"/>
+    <w:lsdException w:name="Dark List" w:semiHidden="0" w:uiPriority="70" w:unhideWhenUsed="0"/>
+    <w:lsdException w:name="Colorful Shading" w:semiHidden="0" w:uiPriority="71" w:unhideWhenUsed="0"/>
+    <w:lsdException w:name="Colorful List" w:semiHidden="0" w:uiPriority="72" w:unhideWhenUsed="0"/>
+    <w:lsdException w:name="Colorful Grid" w:semiHidden="0" w:uiPriority="73" w:unhideWhenUsed="0"/>
+    <w:lsdException w:name="Light Shading Accent 1" w:semiHidden="0" w:uiPriority="60" w:unhideWhenUsed="0"/>
+    <w:lsdException w:name="Light List Accent 1" w:semiHidden="0" w:uiPriority="61" w:unhideWhenUsed="0"/>
+    <w:lsdException w:name="Light Grid Accent 1" w:semiHidden="0" w:uiPriority="62" w:unhideWhenUsed="0"/>
+    <w:lsdException w:name="Medium Shading 1 Accent 1" w:semiHidden="0" w:uiPriority="63" w:unhideWhenUsed="0"/>
+    <w:lsdException w:name="Medium Shading 2 Accent 1" w:semiHidden="0" w:uiPriority="64" w:unhideWhenUsed="0"/>
+    <w:lsdException w:name="Medium List 1 Accent 1" w:semiHidden="0" w:uiPriority="65" w:unhideWhenUsed="0"/>
+    <w:lsdException w:name="Revision" w:unhideWhenUsed="0"/>
+    <w:lsdException w:name="List Paragraph" w:semiHidden="0" w:uiPriority="34" w:unhideWhenUsed="0" w:qFormat="1"/>
+    <w:lsdException w:name="Quote" w:semiHidden="0" w:uiPriority="29" w:unhideWhenUsed="0" w:qFormat="1"/>
+    <w:lsdException w:name="Intense Quote" w:semiHidden="0" w:uiPriority="30" w:unhideWhenUsed="0" w:qFormat="1"/>
+    <w:lsdException w:name="Medium List 2 Accent 1" w:semiHidden="0" w:uiPriority="66" w:unhideWhenUsed="0"/>
+    <w:lsdException w:name="Medium Grid 1 Accent 1" w:semiHidden="0" w:uiPriority="67" w:unhideWhenUsed="0"/>
+    <w:lsdException w:name="Medium Grid 2 Accent 1" w:semiHidden="0" w:uiPriority="68" w:unhideWhenUsed="0"/>
+    <w:lsdException w:name="Medium Grid 3 Accent 1" w:semiHidden="0" w:uiPriority="69" w:unhideWhenUsed="0"/>
+    <w:lsdException w:name="Dark List Accent 1" w:semiHidden="0" w:uiPriority="70" w:unhideWhenUsed="0"/>
+    <w:lsdException w:name="Colorful Shading Accent 1" w:semiHidden="0" w:uiPriority="71" w:unhideWhenUsed="0"/>
+    <w:lsdException w:name="Colorful List Accent 1" w:semiHidden="0" w:uiPriority="72" w:unhideWhenUsed="0"/>
+    <w:lsdException w:name="Colorful Grid Accent 1" w:semiHidden="0" w:uiPriority="73" w:unhideWhenUsed="0"/>
+    <w:lsdException w:name="Light Shading Accent 2" w:semiHidden="0" w:uiPriority="60" w:unhideWhenUsed="0"/>
+    <w:lsdException w:name="Light List Accent 2" w:semiHidden="0" w:uiPriority="61" w:unhideWhenUsed="0"/>
+    <w:lsdException w:name="Light Grid Accent 2" w:semiHidden="0" w:uiPriority="62" w:unhideWhenUsed="0"/>
+    <w:lsdException w:name="Medium Shading 1 Accent 2" w:semiHidden="0" w:uiPriority="63" w:unhideWhenUsed="0"/>
+    <w:lsdException w:name="Medium Shading 2 Accent 2" w:semiHidden="0" w:uiPriority="64" w:unhideWhenUsed="0"/>
+    <w:lsdException w:name="Medium List 1 Accent 2" w:semiHidden="0" w:uiPriority="65" w:unhideWhenUsed="0"/>
+    <w:lsdException w:name="Medium List 2 Accent 2" w:semiHidden="0" w:uiPriority="66" w:unhideWhenUsed="0"/>
+    <w:lsdException w:name="Medium Grid 1 Accent 2" w:semiHidden="0" w:uiPriority="67" w:unhideWhenUsed="0"/>
+    <w:lsdException w:name="Medium Grid 2 Accent 2" w:semiHidden="0" w:uiPriority="68" w:unhideWhenUsed="0"/>
+    <w:lsdException w:name="Medium Grid 3 Accent 2" w:semiHidden="0" w:uiPriority="69" w:unhideWhenUsed="0"/>
+    <w:lsdException w:name="Dark List Accent 2" w:semiHidden="0" w:uiPriority="70" w:unhideWhenUsed="0"/>
+    <w:lsdException w:name="Colorful Shading Accent 2" w:semiHidden="0" w:uiPriority="71" w:unhideWhenUsed="0"/>
+    <w:lsdException w:name="Colorful List Accent 2" w:semiHidden="0" w:uiPriority="72" w:unhideWhenUsed="0"/>
+    <w:lsdException w:name="Colorful Grid Accent 2" w:semiHidden="0" w:uiPriority="73" w:unhideWhenUsed="0"/>
+    <w:lsdException w:name="Light Shading Accent 3" w:semiHidden="0" w:uiPriority="60" w:unhideWhenUsed="0"/>
+    <w:lsdException w:name="Light List Accent 3" w:semiHidden="0" w:uiPriority="61" w:unhideWhenUsed="0"/>
+    <w:lsdException w:name="Light Grid Accent 3" w:semiHidden="0" w:uiPriority="62" w:unhideWhenUsed="0"/>
+    <w:lsdException w:name="Medium Shading 1 Accent 3" w:semiHidden="0" w:uiPriority="63" w:unhideWhenUsed="0"/>
+    <w:lsdException w:name="Medium Shading 2 Accent 3" w:semiHidden="0" w:uiPriority="64" w:unhideWhenUsed="0"/>
+    <w:lsdException w:name="Medium List 1 Accent 3" w:semiHidden="0" w:uiPriority="65" w:unhideWhenUsed="0"/>
+    <w:lsdException w:name="Medium List 2 Accent 3" w:semiHidden="0" w:uiPriority="66" w:unhideWhenUsed="0"/>
+    <w:lsdException w:name="Medium Grid 1 Accent 3" w:semiHidden="0" w:uiPriority="67" w:unhideWhenUsed="0"/>
+    <w:lsdException w:name="Medium Grid 2 Accent 3" w:semiHidden="0" w:uiPriority="68" w:unhideWhenUsed="0"/>
+    <w:lsdException w:name="Medium Grid 3 Accent 3" w:semiHidden="0" w:uiPriority="69" w:unhideWhenUsed="0"/>
+    <w:lsdException w:name="Dark List Accent 3" w:semiHidden="0" w:uiPriority="70" w:unhideWhenUsed="0"/>
+    <w:lsdException w:name="Colorful Shading Accent 3" w:semiHidden="0" w:uiPriority="71" w:unhideWhenUsed="0"/>
+    <w:lsdException w:name="Colorful List Accent 3" w:semiHidden="0" w:uiPriority="72" w:unhideWhenUsed="0"/>
+    <w:lsdException w:name="Colorful Grid Accent 3" w:semiHidden="0" w:uiPriority="73" w:unhideWhenUsed="0"/>
+    <w:lsdException w:name="Light Shading Accent 4" w:semiHidden="0" w:uiPriority="60" w:unhideWhenUsed="0"/>
+    <w:lsdException w:name="Light List Accent 4" w:semiHidden="0" w:uiPriority="61" w:unhideWhenUsed="0"/>
+    <w:lsdException w:name="Light Grid Accent 4" w:semiHidden="0" w:uiPriority="62" w:unhideWhenUsed="0"/>
+    <w:lsdException w:name="Medium Shading 1 Accent 4" w:semiHidden="0" w:uiPriority="63" w:unhideWhenUsed="0"/>
+    <w:lsdException w:name="Medium Shading 2 Accent 4" w:semiHidden="0" w:uiPriority="64" w:unhideWhenUsed="0"/>
+    <w:lsdException w:name="Medium List 1 Accent 4" w:semiHidden="0" w:uiPriority="65" w:unhideWhenUsed="0"/>
+    <w:lsdException w:name="Medium List 2 Accent 4" w:semiHidden="0" w:uiPriority="66" w:unhideWhenUsed="0"/>
+    <w:lsdException w:name="Medium Grid 1 Accent 4" w:semiHidden="0" w:uiPriority="67" w:unhideWhenUsed="0"/>
+    <w:lsdException w:name="Medium Grid 2 Accent 4" w:semiHidden="0" w:uiPriority="68" w:unhideWhenUsed="0"/>
+    <w:lsdException w:name="Medium Grid 3 Accent 4" w:semiHidden="0" w:uiPriority="69" w:unhideWhenUsed="0"/>
+    <w:lsdException w:name="Dark List Accent 4" w:semiHidden="0" w:uiPriority="70" w:unhideWhenUsed="0"/>
+    <w:lsdException w:name="Colorful Shading Accent 4" w:semiHidden="0" w:uiPriority="71" w:unhideWhenUsed="0"/>
+    <w:lsdException w:name="Colorful List Accent 4" w:semiHidden="0" w:uiPriority="72" w:unhideWhenUsed="0"/>
+    <w:lsdException w:name="Colorful Grid Accent 4" w:semiHidden="0" w:uiPriority="73" w:unhideWhenUsed="0"/>
+    <w:lsdException w:name="Light Shading Accent 5" w:semiHidden="0" w:uiPriority="60" w:unhideWhenUsed="0"/>
+    <w:lsdException w:name="Light List Accent 5" w:semiHidden="0" w:uiPriority="61" w:unhideWhenUsed="0"/>
+    <w:lsdException w:name="Light Grid Accent 5" w:semiHidden="0" w:uiPriority="62" w:unhideWhenUsed="0"/>
+    <w:lsdException w:name="Medium Shading 1 Accent 5" w:semiHidden="0" w:uiPriority="63" w:unhideWhenUsed="0"/>
+    <w:lsdException w:name="Medium Shading 2 Accent 5" w:semiHidden="0" w:uiPriority="64" w:unhideWhenUsed="0"/>
+    <w:lsdException w:name="Medium List 1 Accent 5" w:semiHidden="0" w:uiPriority="65" w:unhideWhenUsed="0"/>
+    <w:lsdException w:name="Medium List 2 Accent 5" w:semiHidden="0" w:uiPriority="66" w:unhideWhenUsed="0"/>
+    <w:lsdException w:name="Medium Grid 1 Accent 5" w:semiHidden="0" w:uiPriority="67" w:unhideWhenUsed="0"/>
+    <w:lsdException w:name="Medium Grid 2 Accent 5" w:semiHidden="0" w:uiPriority="68" w:unhideWhenUsed="0"/>
+    <w:lsdException w:name="Medium Grid 3 Accent 5" w:semiHidden="0" w:uiPriority="69" w:unhideWhenUsed="0"/>
+    <w:lsdException w:name="Dark List Accent 5" w:semiHidden="0" w:uiPriority="70" w:unhideWhenUsed="0"/>
+    <w:lsdException w:name="Colorful Shading Accent 5" w:semiHidden="0" w:uiPriority="71" w:unhideWhenUsed="0"/>
+    <w:lsdException w:name="Colorful List Accent 5" w:semiHidden="0" w:uiPriority="72" w:unhideWhenUsed="0"/>
+    <w:lsdException w:name="Colorful Grid Accent 5" w:semiHidden="0" w:uiPriority="73" w:unhideWhenUsed="0"/>
+    <w:lsdException w:name="Light Shading Accent 6" w:semiHidden="0" w:uiPriority="60" w:unhideWhenUsed="0"/>
+    <w:lsdException w:name="Light List Accent 6" w:semiHidden="0" w:uiPriority="61" w:unhideWhenUsed="0"/>
+    <w:lsdException w:name="Light Grid Accent 6" w:semiHidden="0" w:uiPriority="62" w:unhideWhenUsed="0"/>
+    <w:lsdException w:name="Medium Shading 1 Accent 6" w:semiHidden="0" w:uiPriority="63" w:unhideWhenUsed="0"/>
+    <w:lsdException w:name="Medium Shading 2 Accent 6" w:semiHidden="0" w:uiPriority="64" w:unhideWhenUsed="0"/>
+    <w:lsdException w:name="Medium List 1 Accent 6" w:semiHidden="0" w:uiPriority="65" w:unhideWhenUsed="0"/>
+    <w:lsdException w:name="Medium List 2 Accent 6" w:semiHidden="0" w:uiPriority="66" w:unhideWhenUsed="0"/>
+    <w:lsdException w:name="Medium Grid 1 Accent 6" w:semiHidden="0" w:uiPriority="67" w:unhideWhenUsed="0"/>
+    <w:lsdException w:name="Medium Grid 2 Accent 6" w:semiHidden="0" w:uiPriority="68" w:unhideWhenUsed="0"/>
+    <w:lsdException w:name="Medium Grid 3 Accent 6" w:semiHidden="0" w:uiPriority="69" w:unhideWhenUsed="0"/>
+    <w:lsdException w:name="Dark List Accent 6" w:semiHidden="0" w:uiPriority="70" w:unhideWhenUsed="0"/>
+    <w:lsdException w:name="Colorful Shading Accent 6" w:semiHidden="0" w:uiPriority="71" w:unhideWhenUsed="0"/>
+    <w:lsdException w:name="Colorful List Accent 6" w:semiHidden="0" w:uiPriority="72" w:unhideWhenUsed="0"/>
+    <w:lsdException w:name="Colorful Grid Accent 6" w:semiHidden="0" w:uiPriority="73" w:unhideWhenUsed="0"/>
+    <w:lsdException w:name="Subtle Emphasis" w:semiHidden="0" w:uiPriority="19" w:unhideWhenUsed="0" w:qFormat="1"/>
+    <w:lsdException w:name="Intense Emphasis" w:semiHidden="0" w:uiPriority="21" w:unhideWhenUsed="0" w:qFormat="1"/>
+    <w:lsdException w:name="Subtle Reference" w:semiHidden="0" w:uiPriority="31" w:unhideWhenUsed="0" w:qFormat="1"/>
+    <w:lsdException w:name="Intense Reference" w:semiHidden="0" w:uiPriority="32" w:unhideWhenUsed="0" w:qFormat="1"/>
+    <w:lsdException w:name="Book Title" w:semiHidden="0" w:uiPriority="33" w:unhideWhenUsed="0" w:qFormat="1"/>
+    <w:lsdException w:name="Bibliography" w:uiPriority="37"/>
+    <w:lsdException w:name="TOC Heading" w:uiPriority="39" w:qFormat="1"/>
   </w:latentStyles>
   <w:style w:type="paragraph" w:default="1" w:styleId="Normal">
     <w:name w:val="Normal"/>
@@ -33788,6 +31403,7 @@
     <w:uiPriority w:val="99"/>
     <w:semiHidden/>
     <w:unhideWhenUsed/>
+    <w:qFormat/>
     <w:tblPr>
       <w:tblInd w:w="0" w:type="dxa"/>
       <w:tblCellMar>
@@ -33866,6 +31482,7 @@
     <w:uiPriority w:val="59"/>
     <w:rsid w:val="00562C10"/>
     <w:tblPr>
+      <w:tblInd w:w="0" w:type="dxa"/>
       <w:tblBorders>
         <w:top w:val="single" w:sz="4" w:space="0" w:color="000000" w:themeColor="text1"/>
         <w:left w:val="single" w:sz="4" w:space="0" w:color="000000" w:themeColor="text1"/>
@@ -33874,6 +31491,12 @@
         <w:insideH w:val="single" w:sz="4" w:space="0" w:color="000000" w:themeColor="text1"/>
         <w:insideV w:val="single" w:sz="4" w:space="0" w:color="000000" w:themeColor="text1"/>
       </w:tblBorders>
+      <w:tblCellMar>
+        <w:top w:w="0" w:type="dxa"/>
+        <w:left w:w="108" w:type="dxa"/>
+        <w:bottom w:w="0" w:type="dxa"/>
+        <w:right w:w="108" w:type="dxa"/>
+      </w:tblCellMar>
     </w:tblPr>
   </w:style>
 </w:styles>

</xml_diff>